<commit_message>
All documents from sprint 4
All updated and new documents from sprint 4
</commit_message>
<xml_diff>
--- a/Documentation/GPTM Documentation.docx
+++ b/Documentation/GPTM Documentation.docx
@@ -962,7 +962,7 @@
           <w:szCs w:val="24"/>
           <w:rtl w:val="0"/>
         </w:rPr>
-        <w:t xml:space="preserve">12.1. 11.1 Project Plan</w:t>
+        <w:t xml:space="preserve">12.1. Project Plan</w:t>
       </w:r>
     </w:p>
     <w:p>
@@ -979,7 +979,7 @@
           <w:szCs w:val="24"/>
           <w:rtl w:val="0"/>
         </w:rPr>
-        <w:t xml:space="preserve">12.2. 11.2 Risk management</w:t>
+        <w:t xml:space="preserve">12.2. Risk management</w:t>
       </w:r>
     </w:p>
     <w:p>
@@ -1078,6 +1078,7 @@
         <w:rPr>
           <w:sz w:val="24"/>
           <w:szCs w:val="24"/>
+          <w:highlight w:val="yellow"/>
         </w:rPr>
       </w:pPr>
       <w:r>
@@ -1087,64 +1088,18 @@
           <w:rtl w:val="0"/>
         </w:rPr>
         <w:tab/>
-        <w:t xml:space="preserve">The name of our project is Gold Player Time Manager (GPTM). GPTM has two components, a cloud-based player management application and a mobile phone application. The issue we are aiming to resolve with golf is the player frustration due to the lack of easy coordination between each player on a course. With the nature of golf being played on a large field, players cannot reach each other to determine wait times themselves. This is also an issue that golf course staff cannot currently alleviate effectively due to the lack of online communicative technology, as they still rely on manual solutions to inform players. Not only does this lack of technology affect the issue of wait times, but players also cannot easily request assistance or services. Golf course players and staff both lack effective means of communication involving modern online technology.</w:t>
+        <w:t xml:space="preserve">The name of our project is Gold Player Time Manager (GPTM). GPTM has two components, a cloud-based player management application and a mobile phone application. The issue we are aiming to solve with golf is the player frustration due to the lack of easy coordination between each player on a course, as well as communication between golf course staff and players. With the nature of golf being played on a large field, players cannot reach each other to determine wait times themselves. This is also an issue that golf course staff cannot currently alleviate effectively due to the lack of online communicative technology, as they still rely on manual solutions to inform players. Not only does this lack of technology affect the issue of wait times, but players also cannot easily request assistance or services. Golf course players and staff both lack effective means of communication involving modern online technology.</w:t>
+      </w:r>
+      <w:r>
+        <w:rPr>
+          <w:rtl w:val="0"/>
+        </w:rPr>
       </w:r>
     </w:p>
     <w:p>
       <w:pPr>
         <w:ind w:firstLine="0"/>
         <w:rPr>
-          <w:i w:val="1"/>
-          <w:sz w:val="24"/>
-          <w:szCs w:val="24"/>
-        </w:rPr>
-      </w:pPr>
-      <w:r>
-        <w:rPr>
-          <w:rtl w:val="0"/>
-        </w:rPr>
-      </w:r>
-    </w:p>
-    <w:p>
-      <w:pPr>
-        <w:ind w:firstLine="720"/>
-        <w:rPr>
-          <w:sz w:val="24"/>
-          <w:szCs w:val="24"/>
-          <w:highlight w:val="yellow"/>
-        </w:rPr>
-      </w:pPr>
-      <w:r>
-        <w:rPr>
-          <w:i w:val="1"/>
-          <w:sz w:val="24"/>
-          <w:szCs w:val="24"/>
-          <w:rtl w:val="0"/>
-        </w:rPr>
-        <w:t xml:space="preserve">The purpose of this project is to help golf players enjoy a smoother and easier game, and to offer quality of life features to golf course employees. The cloud component will track players locations on a virtual golf course to optimize playing time by calculating waiting times and playing speed. On the mobile app, players will be sent messages to advise them of their playing time and to allow other players to pass. Players can also view helpful tips based on location and request assistance or services using the mobile app. These requests can be viewed by employees working at the golf course, further alleviating common issues on golf courses.</w:t>
-      </w:r>
-      <w:r>
-        <w:rPr>
-          <w:sz w:val="24"/>
-          <w:szCs w:val="24"/>
-          <w:rtl w:val="0"/>
-        </w:rPr>
-        <w:t xml:space="preserve"> </w:t>
-      </w:r>
-      <w:r>
-        <w:rPr>
-          <w:sz w:val="24"/>
-          <w:szCs w:val="24"/>
-          <w:highlight w:val="yellow"/>
-          <w:rtl w:val="0"/>
-        </w:rPr>
-        <w:t xml:space="preserve">(Not sure if we should include the solution in the background, but there is seemingly no other section.)</w:t>
-      </w:r>
-    </w:p>
-    <w:p>
-      <w:pPr>
-        <w:ind w:firstLine="0"/>
-        <w:rPr>
           <w:sz w:val="24"/>
           <w:szCs w:val="24"/>
         </w:rPr>
@@ -1185,7 +1140,7 @@
           <w:rtl w:val="0"/>
         </w:rPr>
         <w:tab/>
-        <w:t xml:space="preserve">Our app will improve the down time between rounds for players, this optimization will make playing golf at a participating location more favorable. This means better business for a golf course that utilizes our app as well as the ability to host more players and games. It also gives players easier access to a golf course’s services, boosting sales for refreshments and additional rounds.</w:t>
+        <w:t xml:space="preserve">Our app will improve the down time between rounds for players, this optimization will make playing golf at a participating location more favorable. This means better business for a golf course that utilizes our app as well as the ability to host more players and games. It also gives players easier access to a golf course’s services, boosting sales for refreshments and additional rounds. This could potentially create new jobs on golf courses who use our app.</w:t>
       </w:r>
     </w:p>
     <w:p>
@@ -1284,7 +1239,7 @@
       <w:pPr>
         <w:numPr>
           <w:ilvl w:val="0"/>
-          <w:numId w:val="5"/>
+          <w:numId w:val="7"/>
         </w:numPr>
         <w:ind w:left="720" w:hanging="360"/>
         <w:rPr>
@@ -1306,7 +1261,7 @@
       <w:pPr>
         <w:numPr>
           <w:ilvl w:val="0"/>
-          <w:numId w:val="5"/>
+          <w:numId w:val="7"/>
         </w:numPr>
         <w:ind w:left="720" w:hanging="360"/>
         <w:rPr>
@@ -1328,7 +1283,7 @@
       <w:pPr>
         <w:numPr>
           <w:ilvl w:val="0"/>
-          <w:numId w:val="5"/>
+          <w:numId w:val="7"/>
         </w:numPr>
         <w:ind w:left="720" w:hanging="360"/>
         <w:rPr>
@@ -1350,7 +1305,7 @@
       <w:pPr>
         <w:numPr>
           <w:ilvl w:val="0"/>
-          <w:numId w:val="5"/>
+          <w:numId w:val="7"/>
         </w:numPr>
         <w:ind w:left="720" w:hanging="360"/>
         <w:rPr>
@@ -1372,7 +1327,7 @@
       <w:pPr>
         <w:numPr>
           <w:ilvl w:val="0"/>
-          <w:numId w:val="5"/>
+          <w:numId w:val="7"/>
         </w:numPr>
         <w:ind w:left="720" w:hanging="360"/>
         <w:rPr>
@@ -1409,7 +1364,7 @@
       <w:pPr>
         <w:numPr>
           <w:ilvl w:val="0"/>
-          <w:numId w:val="5"/>
+          <w:numId w:val="7"/>
         </w:numPr>
         <w:ind w:left="720" w:hanging="360"/>
         <w:rPr>
@@ -1431,7 +1386,7 @@
       <w:pPr>
         <w:numPr>
           <w:ilvl w:val="0"/>
-          <w:numId w:val="5"/>
+          <w:numId w:val="7"/>
         </w:numPr>
         <w:ind w:left="720" w:hanging="360"/>
         <w:rPr>
@@ -1543,7 +1498,7 @@
           <w:rtl w:val="0"/>
         </w:rPr>
         <w:tab/>
-        <w:t xml:space="preserve">The members in our team are Alyssa Beeker, Bailey Carlin, Daniel Teel, Elijah Hunt, and Adam Horle. Together our team has a strong background in mobile and web app development, as well as user interface design. As a team we are adept at Java, Javascript, HTML, CSS which are required for GPTM.</w:t>
+        <w:t xml:space="preserve">The members in our team are Alyssa Beeker, Bailey Carlin, Daniel Teel, Elijah Hunt, and Adam Horle. Together our team has a strong background in mobile and web app development, as well as user interface design. As a team we are adept at Java, Typescript, HTML, and CSS which are required for GPTM.</w:t>
       </w:r>
     </w:p>
     <w:p>
@@ -1589,7 +1544,7 @@
           <w:rtl w:val="0"/>
         </w:rPr>
         <w:tab/>
-        <w:t xml:space="preserve">The primary languages we will be using are Java for the mobile app, and Javascript and HTML with CSS for the web app. For our IDEs we will be using Android Studio and the text editor of each team members choice for web development. We chose Android Studio because it is Android's official development software and some team members have experience using it. We will use Microsoft Visio for flowchart design. We chose this because it is accessible to each teammate and is a simple diagramming tool everyone is familiar with. Our AI technology will be from Tensorflow, specifically we will be using Tensorflow lite because it is open source. For GPS services, we will be using Smart Location and the Google Maps API. Smart Location is an android library project which will simplify the usage of location providers and activity recognition. Google Maps API offers a map for us to use in our application for our location features. Our databases are SQLite and Firebase. SQLite is a common database management system that our team is familiar with. Firebase is another backend service that allows us to work on both our mobile and web application, and offers account authentication. Each tool was specifically chosen because it was compatible, easy to understand, and modern.</w:t>
+        <w:t xml:space="preserve">The primary languages we will be using are Java for the mobile app, and Typescript and HTML with CSS for the web app. For our IDEs we will be using Android Studio and the text editor of each team members choice for web development. We chose Android Studio because it is Android's official development software and some team members have experience using it. We will use Microsoft Visio for flowchart design. We chose this because it is accessible to each teammate and is a simple diagramming tool everyone is familiar with. Our AI technology will be from Tensorflow, specifically we will be using Tensorflow lite because it is open source. For GPS services, we will be using Smart Location and the Google Maps API. Smart Location is an android library project which will simplify the usage of location providers and activity recognition. Google Maps API offers a map for us to use in our application for our location features. Our databases are SQLite and Firebase. SQLite is a common database management system that our team is familiar with. Firebase is another backend service that allows us to work on both our mobile and web application, and offers account authentication. Each tool was specifically chosen because it was compatible, easy to understand, and modern.</w:t>
       </w:r>
     </w:p>
     <w:p>
@@ -1606,7 +1561,7 @@
           <w:rtl w:val="0"/>
         </w:rPr>
         <w:tab/>
-        <w:t xml:space="preserve">For collaboration and communication, we will be using Github for project sharing, Google Drive for all of our written and visual documents, and Trello for planning and delegation. For further communication we have set up an accessible chat group for the team to use.</w:t>
+        <w:t xml:space="preserve">For collaboration and communication, we will be using Github for version control, Google Drive for all of our written and visual documents, and Trello for planning and delegation. For further communication we have set up an accessible chat group for the team to use.</w:t>
       </w:r>
     </w:p>
     <w:p>
@@ -5816,6 +5771,19 @@
     <w:p>
       <w:pPr>
         <w:rPr>
+          <w:sz w:val="24"/>
+          <w:szCs w:val="24"/>
+        </w:rPr>
+      </w:pPr>
+      <w:r>
+        <w:rPr>
+          <w:rtl w:val="0"/>
+        </w:rPr>
+      </w:r>
+    </w:p>
+    <w:p>
+      <w:pPr>
+        <w:rPr>
           <w:b w:val="1"/>
           <w:sz w:val="24"/>
           <w:szCs w:val="24"/>
@@ -5973,7 +5941,7 @@
       <w:pPr>
         <w:numPr>
           <w:ilvl w:val="0"/>
-          <w:numId w:val="1"/>
+          <w:numId w:val="2"/>
         </w:numPr>
         <w:ind w:left="1440" w:hanging="360"/>
         <w:rPr>
@@ -5995,7 +5963,7 @@
       <w:pPr>
         <w:numPr>
           <w:ilvl w:val="0"/>
-          <w:numId w:val="1"/>
+          <w:numId w:val="2"/>
         </w:numPr>
         <w:ind w:left="1440" w:hanging="360"/>
         <w:rPr>
@@ -6017,7 +5985,7 @@
       <w:pPr>
         <w:numPr>
           <w:ilvl w:val="0"/>
-          <w:numId w:val="1"/>
+          <w:numId w:val="2"/>
         </w:numPr>
         <w:ind w:left="1440" w:hanging="360"/>
         <w:rPr>
@@ -6039,7 +6007,7 @@
       <w:pPr>
         <w:numPr>
           <w:ilvl w:val="0"/>
-          <w:numId w:val="1"/>
+          <w:numId w:val="2"/>
         </w:numPr>
         <w:ind w:left="1440" w:hanging="360"/>
         <w:rPr>
@@ -6061,7 +6029,7 @@
       <w:pPr>
         <w:numPr>
           <w:ilvl w:val="0"/>
-          <w:numId w:val="1"/>
+          <w:numId w:val="2"/>
         </w:numPr>
         <w:ind w:left="1440" w:hanging="360"/>
         <w:rPr>
@@ -6083,7 +6051,7 @@
       <w:pPr>
         <w:numPr>
           <w:ilvl w:val="0"/>
-          <w:numId w:val="1"/>
+          <w:numId w:val="2"/>
         </w:numPr>
         <w:ind w:left="1440" w:hanging="360"/>
         <w:rPr>
@@ -6185,7 +6153,7 @@
       <w:pPr>
         <w:numPr>
           <w:ilvl w:val="0"/>
-          <w:numId w:val="3"/>
+          <w:numId w:val="5"/>
         </w:numPr>
         <w:ind w:left="720" w:hanging="360"/>
       </w:pPr>
@@ -6200,7 +6168,7 @@
       <w:pPr>
         <w:numPr>
           <w:ilvl w:val="0"/>
-          <w:numId w:val="3"/>
+          <w:numId w:val="5"/>
         </w:numPr>
         <w:ind w:left="720" w:hanging="360"/>
       </w:pPr>
@@ -6215,7 +6183,7 @@
       <w:pPr>
         <w:numPr>
           <w:ilvl w:val="1"/>
-          <w:numId w:val="3"/>
+          <w:numId w:val="5"/>
         </w:numPr>
         <w:ind w:left="1440" w:hanging="360"/>
       </w:pPr>
@@ -6230,7 +6198,7 @@
       <w:pPr>
         <w:numPr>
           <w:ilvl w:val="1"/>
-          <w:numId w:val="3"/>
+          <w:numId w:val="5"/>
         </w:numPr>
         <w:ind w:left="1440" w:hanging="360"/>
       </w:pPr>
@@ -6245,7 +6213,7 @@
       <w:pPr>
         <w:numPr>
           <w:ilvl w:val="1"/>
-          <w:numId w:val="3"/>
+          <w:numId w:val="5"/>
         </w:numPr>
         <w:ind w:left="1440" w:hanging="360"/>
       </w:pPr>
@@ -6260,7 +6228,7 @@
       <w:pPr>
         <w:numPr>
           <w:ilvl w:val="1"/>
-          <w:numId w:val="3"/>
+          <w:numId w:val="5"/>
         </w:numPr>
         <w:ind w:left="1440" w:hanging="360"/>
       </w:pPr>
@@ -6275,7 +6243,7 @@
       <w:pPr>
         <w:numPr>
           <w:ilvl w:val="1"/>
-          <w:numId w:val="3"/>
+          <w:numId w:val="5"/>
         </w:numPr>
         <w:ind w:left="1440" w:hanging="360"/>
       </w:pPr>
@@ -6290,7 +6258,7 @@
       <w:pPr>
         <w:numPr>
           <w:ilvl w:val="1"/>
-          <w:numId w:val="3"/>
+          <w:numId w:val="5"/>
         </w:numPr>
         <w:ind w:left="1440" w:hanging="360"/>
       </w:pPr>
@@ -6305,7 +6273,7 @@
       <w:pPr>
         <w:numPr>
           <w:ilvl w:val="1"/>
-          <w:numId w:val="3"/>
+          <w:numId w:val="5"/>
         </w:numPr>
         <w:ind w:left="1440" w:hanging="360"/>
       </w:pPr>
@@ -6320,7 +6288,7 @@
       <w:pPr>
         <w:numPr>
           <w:ilvl w:val="1"/>
-          <w:numId w:val="3"/>
+          <w:numId w:val="5"/>
         </w:numPr>
         <w:ind w:left="1440" w:hanging="360"/>
       </w:pPr>
@@ -6335,7 +6303,7 @@
       <w:pPr>
         <w:numPr>
           <w:ilvl w:val="1"/>
-          <w:numId w:val="3"/>
+          <w:numId w:val="5"/>
         </w:numPr>
         <w:ind w:left="1440" w:hanging="360"/>
       </w:pPr>
@@ -6350,7 +6318,7 @@
       <w:pPr>
         <w:numPr>
           <w:ilvl w:val="0"/>
-          <w:numId w:val="3"/>
+          <w:numId w:val="5"/>
         </w:numPr>
         <w:ind w:left="720" w:hanging="360"/>
       </w:pPr>
@@ -6365,7 +6333,7 @@
       <w:pPr>
         <w:numPr>
           <w:ilvl w:val="1"/>
-          <w:numId w:val="3"/>
+          <w:numId w:val="5"/>
         </w:numPr>
         <w:ind w:left="1440" w:hanging="360"/>
       </w:pPr>
@@ -6380,7 +6348,7 @@
       <w:pPr>
         <w:numPr>
           <w:ilvl w:val="1"/>
-          <w:numId w:val="3"/>
+          <w:numId w:val="5"/>
         </w:numPr>
         <w:ind w:left="1440" w:hanging="360"/>
       </w:pPr>
@@ -6395,7 +6363,7 @@
       <w:pPr>
         <w:numPr>
           <w:ilvl w:val="1"/>
-          <w:numId w:val="3"/>
+          <w:numId w:val="5"/>
         </w:numPr>
         <w:ind w:left="1440" w:hanging="360"/>
       </w:pPr>
@@ -6410,7 +6378,7 @@
       <w:pPr>
         <w:numPr>
           <w:ilvl w:val="1"/>
-          <w:numId w:val="3"/>
+          <w:numId w:val="5"/>
         </w:numPr>
         <w:ind w:left="1440" w:hanging="360"/>
       </w:pPr>
@@ -6437,7 +6405,7 @@
       <w:pPr>
         <w:numPr>
           <w:ilvl w:val="1"/>
-          <w:numId w:val="3"/>
+          <w:numId w:val="5"/>
         </w:numPr>
         <w:ind w:left="1440" w:hanging="360"/>
       </w:pPr>
@@ -6452,7 +6420,7 @@
       <w:pPr>
         <w:numPr>
           <w:ilvl w:val="1"/>
-          <w:numId w:val="3"/>
+          <w:numId w:val="5"/>
         </w:numPr>
         <w:ind w:left="1440" w:hanging="360"/>
       </w:pPr>
@@ -6483,6 +6451,811 @@
       <w:pPr>
         <w:numPr>
           <w:ilvl w:val="1"/>
+          <w:numId w:val="5"/>
+        </w:numPr>
+        <w:ind w:left="1440" w:hanging="360"/>
+      </w:pPr>
+      <w:r>
+        <w:rPr>
+          <w:rtl w:val="0"/>
+        </w:rPr>
+        <w:t xml:space="preserve">If I am a returning user and I forgot my password I would like to be able to create a new one through email</w:t>
+      </w:r>
+    </w:p>
+    <w:p>
+      <w:pPr>
+        <w:rPr/>
+      </w:pPr>
+      <w:r>
+        <w:rPr>
+          <w:rtl w:val="0"/>
+        </w:rPr>
+      </w:r>
+    </w:p>
+    <w:p>
+      <w:pPr>
+        <w:jc w:val="center"/>
+        <w:rPr>
+          <w:b w:val="1"/>
+        </w:rPr>
+      </w:pPr>
+      <w:r>
+        <w:rPr>
+          <w:b w:val="1"/>
+          <w:rtl w:val="0"/>
+        </w:rPr>
+        <w:t xml:space="preserve">Golf Course Registration User Stories</w:t>
+      </w:r>
+    </w:p>
+    <w:p>
+      <w:pPr>
+        <w:rPr/>
+      </w:pPr>
+      <w:r>
+        <w:rPr>
+          <w:rtl w:val="0"/>
+        </w:rPr>
+      </w:r>
+    </w:p>
+    <w:p>
+      <w:pPr>
+        <w:rPr/>
+      </w:pPr>
+      <w:r>
+        <w:rPr>
+          <w:rtl w:val="0"/>
+        </w:rPr>
+        <w:t xml:space="preserve">“As a player, I want to view a searchable list of golf courses and choose which one I want to</w:t>
+      </w:r>
+    </w:p>
+    <w:p>
+      <w:pPr>
+        <w:rPr/>
+      </w:pPr>
+      <w:r>
+        <w:rPr>
+          <w:rtl w:val="0"/>
+        </w:rPr>
+        <w:t xml:space="preserve">Play.”</w:t>
+      </w:r>
+    </w:p>
+    <w:p>
+      <w:pPr>
+        <w:ind w:firstLine="720"/>
+        <w:rPr/>
+      </w:pPr>
+      <w:r>
+        <w:rPr>
+          <w:rtl w:val="0"/>
+        </w:rPr>
+        <w:t xml:space="preserve">● After securely logging into the app, I should be directed to the Golf Course Registration</w:t>
+      </w:r>
+    </w:p>
+    <w:p>
+      <w:pPr>
+        <w:rPr/>
+      </w:pPr>
+      <w:r>
+        <w:rPr>
+          <w:rtl w:val="0"/>
+        </w:rPr>
+        <w:t xml:space="preserve">screen.</w:t>
+      </w:r>
+    </w:p>
+    <w:p>
+      <w:pPr>
+        <w:ind w:left="720" w:firstLine="0"/>
+        <w:rPr/>
+      </w:pPr>
+      <w:r>
+        <w:rPr>
+          <w:rtl w:val="0"/>
+        </w:rPr>
+        <w:t xml:space="preserve">● As a player, I can see a list of golf courses sorted by distance, with closest at the top of</w:t>
+      </w:r>
+    </w:p>
+    <w:p>
+      <w:pPr>
+        <w:ind w:left="720" w:firstLine="0"/>
+        <w:rPr/>
+      </w:pPr>
+      <w:r>
+        <w:rPr>
+          <w:rtl w:val="0"/>
+        </w:rPr>
+        <w:t xml:space="preserve">the list and furthest at the bottom.</w:t>
+      </w:r>
+    </w:p>
+    <w:p>
+      <w:pPr>
+        <w:ind w:left="720" w:firstLine="0"/>
+        <w:rPr/>
+      </w:pPr>
+      <w:r>
+        <w:rPr>
+          <w:rtl w:val="0"/>
+        </w:rPr>
+        <w:t xml:space="preserve">● As a player, I can type in a search field at the top of the screen that will allow me to</w:t>
+      </w:r>
+    </w:p>
+    <w:p>
+      <w:pPr>
+        <w:ind w:left="720" w:firstLine="0"/>
+        <w:rPr/>
+      </w:pPr>
+      <w:r>
+        <w:rPr>
+          <w:rtl w:val="0"/>
+        </w:rPr>
+        <w:t xml:space="preserve">search for a golf course.</w:t>
+      </w:r>
+    </w:p>
+    <w:p>
+      <w:pPr>
+        <w:ind w:left="720" w:firstLine="0"/>
+        <w:rPr/>
+      </w:pPr>
+      <w:r>
+        <w:rPr>
+          <w:rtl w:val="0"/>
+        </w:rPr>
+        <w:t xml:space="preserve">● As a player, after selecting a golf course from the list I will be taken to another screen</w:t>
+      </w:r>
+    </w:p>
+    <w:p>
+      <w:pPr>
+        <w:ind w:left="720" w:firstLine="0"/>
+        <w:rPr/>
+      </w:pPr>
+      <w:r>
+        <w:rPr>
+          <w:rtl w:val="0"/>
+        </w:rPr>
+        <w:t xml:space="preserve">with more information about the corresponding golf course, including address, hours,</w:t>
+      </w:r>
+    </w:p>
+    <w:p>
+      <w:pPr>
+        <w:ind w:left="720" w:firstLine="0"/>
+        <w:rPr/>
+      </w:pPr>
+      <w:r>
+        <w:rPr>
+          <w:rtl w:val="0"/>
+        </w:rPr>
+        <w:t xml:space="preserve">website URL, and phone number.</w:t>
+      </w:r>
+    </w:p>
+    <w:p>
+      <w:pPr>
+        <w:ind w:left="720" w:firstLine="0"/>
+        <w:rPr/>
+      </w:pPr>
+      <w:r>
+        <w:rPr>
+          <w:rtl w:val="0"/>
+        </w:rPr>
+        <w:t xml:space="preserve">● As a player, on the second screen I can select “Yes” or “No”.</w:t>
+      </w:r>
+    </w:p>
+    <w:p>
+      <w:pPr>
+        <w:ind w:left="720" w:firstLine="0"/>
+        <w:rPr/>
+      </w:pPr>
+      <w:r>
+        <w:rPr>
+          <w:rtl w:val="0"/>
+        </w:rPr>
+        <w:t xml:space="preserve">● As a player, If I select “Yes” I will be directed to the Main Game screen.</w:t>
+      </w:r>
+    </w:p>
+    <w:p>
+      <w:pPr>
+        <w:ind w:left="720" w:firstLine="0"/>
+        <w:rPr/>
+      </w:pPr>
+      <w:r>
+        <w:rPr>
+          <w:rtl w:val="0"/>
+        </w:rPr>
+        <w:t xml:space="preserve">● As a player, If I select “No” I will be returned to the Golf Course Registration list screen.</w:t>
+      </w:r>
+    </w:p>
+    <w:p>
+      <w:pPr>
+        <w:rPr/>
+      </w:pPr>
+      <w:r>
+        <w:rPr>
+          <w:rtl w:val="0"/>
+        </w:rPr>
+        <w:t xml:space="preserve">“As an admin, I want to be able to register my golf course so that players can use it on the app.”</w:t>
+      </w:r>
+    </w:p>
+    <w:p>
+      <w:pPr>
+        <w:rPr/>
+      </w:pPr>
+      <w:r>
+        <w:rPr>
+          <w:rtl w:val="0"/>
+        </w:rPr>
+        <w:t xml:space="preserve">After securely logging into the app, I should be directed to the Golf Course Registration screen.</w:t>
+      </w:r>
+    </w:p>
+    <w:p>
+      <w:pPr>
+        <w:ind w:left="720" w:firstLine="0"/>
+        <w:rPr/>
+      </w:pPr>
+      <w:r>
+        <w:rPr>
+          <w:rtl w:val="0"/>
+        </w:rPr>
+        <w:t xml:space="preserve">● As an admin, I can click on a button on the Admin Dashboard page that will redirect me</w:t>
+      </w:r>
+    </w:p>
+    <w:p>
+      <w:pPr>
+        <w:ind w:left="720" w:firstLine="0"/>
+        <w:rPr/>
+      </w:pPr>
+      <w:r>
+        <w:rPr>
+          <w:rtl w:val="0"/>
+        </w:rPr>
+        <w:t xml:space="preserve">to the Golf Course Registration page.</w:t>
+      </w:r>
+    </w:p>
+    <w:p>
+      <w:pPr>
+        <w:ind w:left="720" w:firstLine="0"/>
+        <w:rPr/>
+      </w:pPr>
+      <w:r>
+        <w:rPr>
+          <w:rtl w:val="0"/>
+        </w:rPr>
+        <w:t xml:space="preserve">● As an admin, I will be prompted to fill out a form asking for my golf course’s name,</w:t>
+      </w:r>
+    </w:p>
+    <w:p>
+      <w:pPr>
+        <w:ind w:left="720" w:firstLine="0"/>
+        <w:rPr/>
+      </w:pPr>
+      <w:r>
+        <w:rPr>
+          <w:rtl w:val="0"/>
+        </w:rPr>
+        <w:t xml:space="preserve">address, state, zip code, description, website, and phone number.</w:t>
+      </w:r>
+    </w:p>
+    <w:p>
+      <w:pPr>
+        <w:ind w:left="720" w:firstLine="0"/>
+        <w:rPr/>
+      </w:pPr>
+      <w:r>
+        <w:rPr>
+          <w:rtl w:val="0"/>
+        </w:rPr>
+        <w:t xml:space="preserve">● As an admin, I can press submit after filling in every form, which then adds the</w:t>
+      </w:r>
+    </w:p>
+    <w:p>
+      <w:pPr>
+        <w:ind w:left="720" w:firstLine="0"/>
+        <w:rPr/>
+      </w:pPr>
+      <w:r>
+        <w:rPr>
+          <w:rtl w:val="0"/>
+        </w:rPr>
+        <w:t xml:space="preserve">information to the database.</w:t>
+      </w:r>
+    </w:p>
+    <w:p>
+      <w:pPr>
+        <w:ind w:left="720" w:firstLine="0"/>
+        <w:rPr/>
+      </w:pPr>
+      <w:r>
+        <w:rPr>
+          <w:rtl w:val="0"/>
+        </w:rPr>
+        <w:t xml:space="preserve">● As an admin, if I do not want to submit the form, there will be a return button so that I</w:t>
+      </w:r>
+    </w:p>
+    <w:p>
+      <w:pPr>
+        <w:ind w:left="720" w:firstLine="0"/>
+        <w:rPr/>
+      </w:pPr>
+      <w:r>
+        <w:rPr>
+          <w:rtl w:val="0"/>
+        </w:rPr>
+        <w:t xml:space="preserve">can return to the Admin Dashboard.</w:t>
+      </w:r>
+    </w:p>
+    <w:p>
+      <w:pPr>
+        <w:ind w:left="720" w:firstLine="0"/>
+        <w:rPr/>
+      </w:pPr>
+      <w:r>
+        <w:rPr>
+          <w:rtl w:val="0"/>
+        </w:rPr>
+        <w:t xml:space="preserve">● As an admin, I will be redirected to the next screen after pressing submit, which will have</w:t>
+      </w:r>
+    </w:p>
+    <w:p>
+      <w:pPr>
+        <w:ind w:left="720" w:firstLine="0"/>
+        <w:rPr/>
+      </w:pPr>
+      <w:r>
+        <w:rPr>
+          <w:rtl w:val="0"/>
+        </w:rPr>
+        <w:t xml:space="preserve">a message according to the success or failure of the submission.</w:t>
+      </w:r>
+    </w:p>
+    <w:p>
+      <w:pPr>
+        <w:ind w:left="720" w:firstLine="0"/>
+        <w:rPr/>
+      </w:pPr>
+      <w:r>
+        <w:rPr>
+          <w:rtl w:val="0"/>
+        </w:rPr>
+        <w:t xml:space="preserve">● As an admin, on the success/failure screen there will be a return button so that I can</w:t>
+      </w:r>
+    </w:p>
+    <w:p>
+      <w:pPr>
+        <w:ind w:left="720" w:firstLine="0"/>
+        <w:rPr/>
+      </w:pPr>
+      <w:r>
+        <w:rPr>
+          <w:rtl w:val="0"/>
+        </w:rPr>
+        <w:t xml:space="preserve">return to the Admin Dashboard.</w:t>
+      </w:r>
+    </w:p>
+    <w:p>
+      <w:pPr>
+        <w:rPr/>
+      </w:pPr>
+      <w:r>
+        <w:rPr>
+          <w:rtl w:val="0"/>
+        </w:rPr>
+      </w:r>
+    </w:p>
+    <w:p>
+      <w:pPr>
+        <w:jc w:val="center"/>
+        <w:rPr>
+          <w:b w:val="1"/>
+        </w:rPr>
+      </w:pPr>
+      <w:r>
+        <w:rPr>
+          <w:b w:val="1"/>
+          <w:rtl w:val="0"/>
+        </w:rPr>
+        <w:t xml:space="preserve">Admin Site Navigation User Story</w:t>
+      </w:r>
+    </w:p>
+    <w:p>
+      <w:pPr>
+        <w:jc w:val="center"/>
+        <w:rPr/>
+      </w:pPr>
+      <w:r>
+        <w:rPr>
+          <w:rtl w:val="0"/>
+        </w:rPr>
+      </w:r>
+    </w:p>
+    <w:p>
+      <w:pPr>
+        <w:rPr/>
+      </w:pPr>
+      <w:r>
+        <w:rPr>
+          <w:rtl w:val="0"/>
+        </w:rPr>
+        <w:t xml:space="preserve">“As a logged in administrator, I’d like to be able to navigate to multiple tabs corresponding with major functions to keep the layout easier to read.”</w:t>
+      </w:r>
+    </w:p>
+    <w:p>
+      <w:pPr>
+        <w:numPr>
+          <w:ilvl w:val="0"/>
+          <w:numId w:val="10"/>
+        </w:numPr>
+        <w:ind w:left="720" w:hanging="360"/>
+      </w:pPr>
+      <w:r>
+        <w:rPr>
+          <w:rtl w:val="0"/>
+        </w:rPr>
+        <w:t xml:space="preserve">When an administrator logs in, then they will be redirected to the home page.</w:t>
+      </w:r>
+    </w:p>
+    <w:p>
+      <w:pPr>
+        <w:numPr>
+          <w:ilvl w:val="0"/>
+          <w:numId w:val="10"/>
+        </w:numPr>
+        <w:ind w:left="720" w:hanging="360"/>
+      </w:pPr>
+      <w:r>
+        <w:rPr>
+          <w:rtl w:val="0"/>
+        </w:rPr>
+        <w:t xml:space="preserve">When an administrator logs in, there will be a toolbar at the top of the page with the app name and a logout button.</w:t>
+      </w:r>
+    </w:p>
+    <w:p>
+      <w:pPr>
+        <w:numPr>
+          <w:ilvl w:val="1"/>
+          <w:numId w:val="10"/>
+        </w:numPr>
+        <w:ind w:left="1440" w:hanging="360"/>
+      </w:pPr>
+      <w:r>
+        <w:rPr>
+          <w:rtl w:val="0"/>
+        </w:rPr>
+        <w:t xml:space="preserve">If an administrator selects the log out button, then the user’s session will expire and they will be redirected to the log in page.</w:t>
+      </w:r>
+    </w:p>
+    <w:p>
+      <w:pPr>
+        <w:numPr>
+          <w:ilvl w:val="0"/>
+          <w:numId w:val="10"/>
+        </w:numPr>
+        <w:ind w:left="720" w:hanging="360"/>
+      </w:pPr>
+      <w:r>
+        <w:rPr>
+          <w:rtl w:val="0"/>
+        </w:rPr>
+        <w:t xml:space="preserve">When an administrator is on the home page, then there will be a navigation bar on the top of the screen under the toolbar.</w:t>
+      </w:r>
+    </w:p>
+    <w:p>
+      <w:pPr>
+        <w:numPr>
+          <w:ilvl w:val="1"/>
+          <w:numId w:val="10"/>
+        </w:numPr>
+        <w:ind w:left="1440" w:hanging="360"/>
+      </w:pPr>
+      <w:r>
+        <w:rPr>
+          <w:rtl w:val="0"/>
+        </w:rPr>
+        <w:t xml:space="preserve">If an administrator is logged in, then the navigation bar will be split into 5 categories.</w:t>
+      </w:r>
+    </w:p>
+    <w:p>
+      <w:pPr>
+        <w:numPr>
+          <w:ilvl w:val="2"/>
+          <w:numId w:val="10"/>
+        </w:numPr>
+        <w:ind w:left="2160" w:hanging="360"/>
+      </w:pPr>
+      <w:r>
+        <w:rPr>
+          <w:rtl w:val="0"/>
+        </w:rPr>
+        <w:t xml:space="preserve">The categories are: home, player overview, course overview, register, and support.</w:t>
+      </w:r>
+    </w:p>
+    <w:p>
+      <w:pPr>
+        <w:numPr>
+          <w:ilvl w:val="3"/>
+          <w:numId w:val="10"/>
+        </w:numPr>
+        <w:ind w:left="2880" w:hanging="360"/>
+      </w:pPr>
+      <w:r>
+        <w:rPr>
+          <w:rtl w:val="0"/>
+        </w:rPr>
+        <w:t xml:space="preserve">If an administrator selects the home tab, then they will be redirected to the home page.</w:t>
+      </w:r>
+    </w:p>
+    <w:p>
+      <w:pPr>
+        <w:numPr>
+          <w:ilvl w:val="3"/>
+          <w:numId w:val="10"/>
+        </w:numPr>
+        <w:ind w:left="2880" w:hanging="360"/>
+      </w:pPr>
+      <w:r>
+        <w:rPr>
+          <w:rtl w:val="0"/>
+        </w:rPr>
+        <w:t xml:space="preserve">If an administrator selects the player overview tab, then they will be redirected to the player overview page with data pertaining to the current users.</w:t>
+      </w:r>
+    </w:p>
+    <w:p>
+      <w:pPr>
+        <w:numPr>
+          <w:ilvl w:val="4"/>
+          <w:numId w:val="10"/>
+        </w:numPr>
+        <w:ind w:left="3600" w:hanging="360"/>
+      </w:pPr>
+      <w:r>
+        <w:rPr>
+          <w:rtl w:val="0"/>
+        </w:rPr>
+        <w:t xml:space="preserve">The data will be split into player name, status, and the course that they’re playing at.</w:t>
+      </w:r>
+    </w:p>
+    <w:p>
+      <w:pPr>
+        <w:numPr>
+          <w:ilvl w:val="3"/>
+          <w:numId w:val="10"/>
+        </w:numPr>
+        <w:ind w:left="2880" w:hanging="360"/>
+      </w:pPr>
+      <w:r>
+        <w:rPr>
+          <w:rtl w:val="0"/>
+        </w:rPr>
+        <w:t xml:space="preserve">If an administrator selects the course overview tab, then they will be redirected to the course overview page with data pertaining to all the courses enrolled.</w:t>
+      </w:r>
+    </w:p>
+    <w:p>
+      <w:pPr>
+        <w:numPr>
+          <w:ilvl w:val="3"/>
+          <w:numId w:val="10"/>
+        </w:numPr>
+        <w:ind w:left="2880" w:hanging="360"/>
+      </w:pPr>
+      <w:r>
+        <w:rPr>
+          <w:rtl w:val="0"/>
+        </w:rPr>
+        <w:t xml:space="preserve">If an administrator selects the register tab, then they will be redirected to the register page and can create a new user account.</w:t>
+      </w:r>
+    </w:p>
+    <w:p>
+      <w:pPr>
+        <w:numPr>
+          <w:ilvl w:val="4"/>
+          <w:numId w:val="10"/>
+        </w:numPr>
+        <w:ind w:left="3600" w:hanging="360"/>
+      </w:pPr>
+      <w:r>
+        <w:rPr>
+          <w:rtl w:val="0"/>
+        </w:rPr>
+        <w:t xml:space="preserve">When invalid credentials are entered, then the following events will happen:</w:t>
+      </w:r>
+    </w:p>
+    <w:p>
+      <w:pPr>
+        <w:numPr>
+          <w:ilvl w:val="5"/>
+          <w:numId w:val="10"/>
+        </w:numPr>
+        <w:ind w:left="4320" w:hanging="360"/>
+      </w:pPr>
+      <w:r>
+        <w:rPr>
+          <w:rtl w:val="0"/>
+        </w:rPr>
+        <w:t xml:space="preserve">When an administrator enters an invalid email/password, then an error message will be displayed alerting them that they have entered an invalid username and/or password.</w:t>
+      </w:r>
+    </w:p>
+    <w:p>
+      <w:pPr>
+        <w:numPr>
+          <w:ilvl w:val="5"/>
+          <w:numId w:val="10"/>
+        </w:numPr>
+        <w:ind w:left="4320" w:hanging="360"/>
+      </w:pPr>
+      <w:r>
+        <w:rPr>
+          <w:rtl w:val="0"/>
+        </w:rPr>
+        <w:t xml:space="preserve">When an administrator enters no information on one or both of the fields, then an error message will be displayed saying that the field is required.</w:t>
+      </w:r>
+    </w:p>
+    <w:p>
+      <w:pPr>
+        <w:numPr>
+          <w:ilvl w:val="4"/>
+          <w:numId w:val="10"/>
+        </w:numPr>
+        <w:ind w:left="3600" w:hanging="360"/>
+      </w:pPr>
+      <w:r>
+        <w:rPr>
+          <w:rtl w:val="0"/>
+        </w:rPr>
+        <w:t xml:space="preserve">If valid credentials are entered and the register button is clicked, then the account will be created.</w:t>
+      </w:r>
+    </w:p>
+    <w:p>
+      <w:pPr>
+        <w:numPr>
+          <w:ilvl w:val="4"/>
+          <w:numId w:val="10"/>
+        </w:numPr>
+        <w:ind w:left="3600" w:hanging="360"/>
+      </w:pPr>
+      <w:r>
+        <w:rPr>
+          <w:rtl w:val="0"/>
+        </w:rPr>
+        <w:t xml:space="preserve">If the Register with Google button is clicked, then an account can be created from an already existing Google account.</w:t>
+      </w:r>
+    </w:p>
+    <w:p>
+      <w:pPr>
+        <w:numPr>
+          <w:ilvl w:val="3"/>
+          <w:numId w:val="10"/>
+        </w:numPr>
+        <w:ind w:left="2880" w:hanging="360"/>
+      </w:pPr>
+      <w:r>
+        <w:rPr>
+          <w:rtl w:val="0"/>
+        </w:rPr>
+        <w:t xml:space="preserve">If an administrator selects the support tab, then they will be redirected to the support page with helpful hints.</w:t>
+      </w:r>
+    </w:p>
+    <w:p>
+      <w:pPr>
+        <w:numPr>
+          <w:ilvl w:val="4"/>
+          <w:numId w:val="10"/>
+        </w:numPr>
+        <w:ind w:left="3600" w:hanging="360"/>
+      </w:pPr>
+      <w:r>
+        <w:rPr>
+          <w:rtl w:val="0"/>
+        </w:rPr>
+        <w:t xml:space="preserve">If an administrator is on the support page, then they will have access to a walkthrough on how to register a new player, a link to download the app from the Google Play store, a contact email, and the app’s license.</w:t>
+      </w:r>
+    </w:p>
+    <w:p>
+      <w:pPr>
+        <w:rPr/>
+      </w:pPr>
+      <w:r>
+        <w:rPr>
+          <w:rtl w:val="0"/>
+        </w:rPr>
+      </w:r>
+    </w:p>
+    <w:p>
+      <w:pPr>
+        <w:jc w:val="center"/>
+        <w:rPr>
+          <w:b w:val="1"/>
+        </w:rPr>
+      </w:pPr>
+      <w:r>
+        <w:rPr>
+          <w:b w:val="1"/>
+          <w:rtl w:val="0"/>
+        </w:rPr>
+        <w:t xml:space="preserve">Admin Site Login User Story</w:t>
+      </w:r>
+    </w:p>
+    <w:p>
+      <w:pPr>
+        <w:jc w:val="center"/>
+        <w:rPr/>
+      </w:pPr>
+      <w:r>
+        <w:rPr>
+          <w:rtl w:val="0"/>
+        </w:rPr>
+      </w:r>
+    </w:p>
+    <w:p>
+      <w:pPr>
+        <w:rPr/>
+      </w:pPr>
+      <w:r>
+        <w:rPr>
+          <w:rtl w:val="0"/>
+        </w:rPr>
+        <w:t xml:space="preserve">“As an administrator, I want to securely login to a dashboard that provides information on current player.”</w:t>
+      </w:r>
+    </w:p>
+    <w:p>
+      <w:pPr>
+        <w:numPr>
+          <w:ilvl w:val="0"/>
+          <w:numId w:val="3"/>
+        </w:numPr>
+        <w:ind w:left="720" w:hanging="360"/>
+      </w:pPr>
+      <w:r>
+        <w:rPr>
+          <w:rtl w:val="0"/>
+        </w:rPr>
+        <w:t xml:space="preserve">When an administrator launches the website, then he will be automatically directed to the sign in page.</w:t>
+      </w:r>
+    </w:p>
+    <w:p>
+      <w:pPr>
+        <w:numPr>
+          <w:ilvl w:val="0"/>
+          <w:numId w:val="3"/>
+        </w:numPr>
+        <w:ind w:left="720" w:hanging="360"/>
+      </w:pPr>
+      <w:r>
+        <w:rPr>
+          <w:rtl w:val="0"/>
+        </w:rPr>
+        <w:t xml:space="preserve">When the administrator reaches the sign in page, two fields (email and password) must be entered.</w:t>
+      </w:r>
+    </w:p>
+    <w:p>
+      <w:pPr>
+        <w:numPr>
+          <w:ilvl w:val="0"/>
+          <w:numId w:val="3"/>
+        </w:numPr>
+        <w:ind w:left="720" w:hanging="360"/>
+      </w:pPr>
+      <w:r>
+        <w:rPr>
+          <w:rtl w:val="0"/>
+        </w:rPr>
+        <w:t xml:space="preserve">When an already created email and password is entered, then the administrator is redirected to the dashboard page.</w:t>
+      </w:r>
+    </w:p>
+    <w:p>
+      <w:pPr>
+        <w:numPr>
+          <w:ilvl w:val="0"/>
+          <w:numId w:val="3"/>
+        </w:numPr>
+        <w:ind w:left="720" w:hanging="360"/>
+      </w:pPr>
+      <w:r>
+        <w:rPr>
+          <w:rtl w:val="0"/>
+        </w:rPr>
+        <w:t xml:space="preserve">When invalid credentials are entered, then the following events will happen:</w:t>
+      </w:r>
+    </w:p>
+    <w:p>
+      <w:pPr>
+        <w:numPr>
+          <w:ilvl w:val="1"/>
           <w:numId w:val="3"/>
         </w:numPr>
         <w:ind w:left="1440" w:hanging="360"/>
@@ -6491,7 +7264,22 @@
         <w:rPr>
           <w:rtl w:val="0"/>
         </w:rPr>
-        <w:t xml:space="preserve">If I am a returning user and I forgot my password I would like to be able to create a new one through email</w:t>
+        <w:t xml:space="preserve">When an administrator enters an invalid email/password, then an error message will be displayed alerting them that they have entered an invalid username and/or password.</w:t>
+      </w:r>
+    </w:p>
+    <w:p>
+      <w:pPr>
+        <w:numPr>
+          <w:ilvl w:val="1"/>
+          <w:numId w:val="3"/>
+        </w:numPr>
+        <w:ind w:left="1440" w:hanging="360"/>
+      </w:pPr>
+      <w:r>
+        <w:rPr>
+          <w:rtl w:val="0"/>
+        </w:rPr>
+        <w:t xml:space="preserve">When an administrator enters no information on one or both of the fields, then an error message will be displayed saying that the field is required.</w:t>
       </w:r>
     </w:p>
     <w:p>
@@ -6502,6 +7290,19 @@
         <w:rPr>
           <w:rtl w:val="0"/>
         </w:rPr>
+        <w:t xml:space="preserve">NOTE: Since this is an administrator dashboard that only they will have access to, there is no registration option on this page.</w:t>
+      </w:r>
+    </w:p>
+    <w:p>
+      <w:pPr>
+        <w:rPr>
+          <w:b w:val="1"/>
+        </w:rPr>
+      </w:pPr>
+      <w:r>
+        <w:rPr>
+          <w:rtl w:val="0"/>
+        </w:rPr>
       </w:r>
     </w:p>
     <w:p>
@@ -6516,847 +7317,14 @@
           <w:b w:val="1"/>
           <w:rtl w:val="0"/>
         </w:rPr>
-        <w:t xml:space="preserve">Golf Course Registration User Stories</w:t>
-      </w:r>
-    </w:p>
-    <w:p>
-      <w:pPr>
-        <w:rPr/>
-      </w:pPr>
-      <w:r>
-        <w:rPr>
-          <w:rtl w:val="0"/>
-        </w:rPr>
-      </w:r>
-    </w:p>
-    <w:p>
-      <w:pPr>
-        <w:rPr/>
-      </w:pPr>
-      <w:r>
-        <w:rPr>
-          <w:rtl w:val="0"/>
-        </w:rPr>
-        <w:t xml:space="preserve">“As a player, I want to view a searchable list of golf courses and choose which one I want to</w:t>
-      </w:r>
-    </w:p>
-    <w:p>
-      <w:pPr>
-        <w:rPr/>
-      </w:pPr>
-      <w:r>
-        <w:rPr>
-          <w:rtl w:val="0"/>
-        </w:rPr>
-        <w:t xml:space="preserve">Play.”</w:t>
-      </w:r>
-    </w:p>
-    <w:p>
-      <w:pPr>
-        <w:ind w:firstLine="720"/>
-        <w:rPr/>
-      </w:pPr>
-      <w:r>
-        <w:rPr>
-          <w:rtl w:val="0"/>
-        </w:rPr>
-        <w:t xml:space="preserve">● After securely logging into the app, I should be directed to the Golf Course Registration</w:t>
-      </w:r>
-    </w:p>
-    <w:p>
-      <w:pPr>
-        <w:rPr/>
-      </w:pPr>
-      <w:r>
-        <w:rPr>
-          <w:rtl w:val="0"/>
-        </w:rPr>
-        <w:t xml:space="preserve">screen.</w:t>
-      </w:r>
-    </w:p>
-    <w:p>
-      <w:pPr>
-        <w:ind w:left="720" w:firstLine="0"/>
-        <w:rPr/>
-      </w:pPr>
-      <w:r>
-        <w:rPr>
-          <w:rtl w:val="0"/>
-        </w:rPr>
-        <w:t xml:space="preserve">● As a player, I can see a list of golf courses sorted by distance, with closest at the top of</w:t>
-      </w:r>
-    </w:p>
-    <w:p>
-      <w:pPr>
-        <w:ind w:left="720" w:firstLine="0"/>
-        <w:rPr/>
-      </w:pPr>
-      <w:r>
-        <w:rPr>
-          <w:rtl w:val="0"/>
-        </w:rPr>
-        <w:t xml:space="preserve">the list and furthest at the bottom.</w:t>
-      </w:r>
-    </w:p>
-    <w:p>
-      <w:pPr>
-        <w:ind w:left="720" w:firstLine="0"/>
-        <w:rPr/>
-      </w:pPr>
-      <w:r>
-        <w:rPr>
-          <w:rtl w:val="0"/>
-        </w:rPr>
-        <w:t xml:space="preserve">● As a player, I can type in a search field at the top of the screen that will allow me to</w:t>
-      </w:r>
-    </w:p>
-    <w:p>
-      <w:pPr>
-        <w:ind w:left="720" w:firstLine="0"/>
-        <w:rPr/>
-      </w:pPr>
-      <w:r>
-        <w:rPr>
-          <w:rtl w:val="0"/>
-        </w:rPr>
-        <w:t xml:space="preserve">search for a golf course.</w:t>
-      </w:r>
-    </w:p>
-    <w:p>
-      <w:pPr>
-        <w:ind w:left="720" w:firstLine="0"/>
-        <w:rPr/>
-      </w:pPr>
-      <w:r>
-        <w:rPr>
-          <w:rtl w:val="0"/>
-        </w:rPr>
-        <w:t xml:space="preserve">● As a player, after selecting a golf course from the list I will be taken to another screen</w:t>
-      </w:r>
-    </w:p>
-    <w:p>
-      <w:pPr>
-        <w:ind w:left="720" w:firstLine="0"/>
-        <w:rPr/>
-      </w:pPr>
-      <w:r>
-        <w:rPr>
-          <w:rtl w:val="0"/>
-        </w:rPr>
-        <w:t xml:space="preserve">with more information about the corresponding golf course, including address, hours,</w:t>
-      </w:r>
-    </w:p>
-    <w:p>
-      <w:pPr>
-        <w:ind w:left="720" w:firstLine="0"/>
-        <w:rPr/>
-      </w:pPr>
-      <w:r>
-        <w:rPr>
-          <w:rtl w:val="0"/>
-        </w:rPr>
-        <w:t xml:space="preserve">website URL, and phone number.</w:t>
-      </w:r>
-    </w:p>
-    <w:p>
-      <w:pPr>
-        <w:ind w:left="720" w:firstLine="0"/>
-        <w:rPr/>
-      </w:pPr>
-      <w:r>
-        <w:rPr>
-          <w:rtl w:val="0"/>
-        </w:rPr>
-        <w:t xml:space="preserve">● As a player, on the second screen I can select “Yes” or “No”.</w:t>
-      </w:r>
-    </w:p>
-    <w:p>
-      <w:pPr>
-        <w:ind w:left="720" w:firstLine="0"/>
-        <w:rPr/>
-      </w:pPr>
-      <w:r>
-        <w:rPr>
-          <w:rtl w:val="0"/>
-        </w:rPr>
-        <w:t xml:space="preserve">● As a player, If I select “Yes” I will be directed to the Main Game screen.</w:t>
-      </w:r>
-    </w:p>
-    <w:p>
-      <w:pPr>
-        <w:ind w:left="720" w:firstLine="0"/>
-        <w:rPr/>
-      </w:pPr>
-      <w:r>
-        <w:rPr>
-          <w:rtl w:val="0"/>
-        </w:rPr>
-        <w:t xml:space="preserve">● As a player, If I select “No” I will be returned to the Golf Course Registration list screen.</w:t>
-      </w:r>
-    </w:p>
-    <w:p>
-      <w:pPr>
-        <w:rPr/>
-      </w:pPr>
-      <w:r>
-        <w:rPr>
-          <w:rtl w:val="0"/>
-        </w:rPr>
-        <w:t xml:space="preserve">“As an admin, I want to be able to register my golf course so that players can use it on the app.”</w:t>
-      </w:r>
-    </w:p>
-    <w:p>
-      <w:pPr>
-        <w:rPr/>
-      </w:pPr>
-      <w:r>
-        <w:rPr>
-          <w:rtl w:val="0"/>
-        </w:rPr>
-        <w:t xml:space="preserve">After securely logging into the app, I should be directed to the Golf Course Registration screen.</w:t>
-      </w:r>
-    </w:p>
-    <w:p>
-      <w:pPr>
-        <w:ind w:left="720" w:firstLine="0"/>
-        <w:rPr/>
-      </w:pPr>
-      <w:r>
-        <w:rPr>
-          <w:rtl w:val="0"/>
-        </w:rPr>
-        <w:t xml:space="preserve">● As an admin, I can click on a button on the Admin Dashboard page that will redirect me</w:t>
-      </w:r>
-    </w:p>
-    <w:p>
-      <w:pPr>
-        <w:ind w:left="720" w:firstLine="0"/>
-        <w:rPr/>
-      </w:pPr>
-      <w:r>
-        <w:rPr>
-          <w:rtl w:val="0"/>
-        </w:rPr>
-        <w:t xml:space="preserve">to the Golf Course Registration page.</w:t>
-      </w:r>
-    </w:p>
-    <w:p>
-      <w:pPr>
-        <w:ind w:left="720" w:firstLine="0"/>
-        <w:rPr/>
-      </w:pPr>
-      <w:r>
-        <w:rPr>
-          <w:rtl w:val="0"/>
-        </w:rPr>
-        <w:t xml:space="preserve">● As an admin, I will be prompted to fill out a form asking for my golf course’s name,</w:t>
-      </w:r>
-    </w:p>
-    <w:p>
-      <w:pPr>
-        <w:ind w:left="720" w:firstLine="0"/>
-        <w:rPr/>
-      </w:pPr>
-      <w:r>
-        <w:rPr>
-          <w:rtl w:val="0"/>
-        </w:rPr>
-        <w:t xml:space="preserve">address, state, zip code, description, website, and phone number.</w:t>
-      </w:r>
-    </w:p>
-    <w:p>
-      <w:pPr>
-        <w:ind w:left="720" w:firstLine="0"/>
-        <w:rPr/>
-      </w:pPr>
-      <w:r>
-        <w:rPr>
-          <w:rtl w:val="0"/>
-        </w:rPr>
-        <w:t xml:space="preserve">● As an admin, I can press submit after filling in every form, which then adds the</w:t>
-      </w:r>
-    </w:p>
-    <w:p>
-      <w:pPr>
-        <w:ind w:left="720" w:firstLine="0"/>
-        <w:rPr/>
-      </w:pPr>
-      <w:r>
-        <w:rPr>
-          <w:rtl w:val="0"/>
-        </w:rPr>
-        <w:t xml:space="preserve">information to the database.</w:t>
-      </w:r>
-    </w:p>
-    <w:p>
-      <w:pPr>
-        <w:ind w:left="720" w:firstLine="0"/>
-        <w:rPr/>
-      </w:pPr>
-      <w:r>
-        <w:rPr>
-          <w:rtl w:val="0"/>
-        </w:rPr>
-        <w:t xml:space="preserve">● As an admin, if I do not want to submit the form, there will be a return button so that I</w:t>
-      </w:r>
-    </w:p>
-    <w:p>
-      <w:pPr>
-        <w:ind w:left="720" w:firstLine="0"/>
-        <w:rPr/>
-      </w:pPr>
-      <w:r>
-        <w:rPr>
-          <w:rtl w:val="0"/>
-        </w:rPr>
-        <w:t xml:space="preserve">can return to the Admin Dashboard.</w:t>
-      </w:r>
-    </w:p>
-    <w:p>
-      <w:pPr>
-        <w:ind w:left="720" w:firstLine="0"/>
-        <w:rPr/>
-      </w:pPr>
-      <w:r>
-        <w:rPr>
-          <w:rtl w:val="0"/>
-        </w:rPr>
-        <w:t xml:space="preserve">● As an admin, I will be redirected to the next screen after pressing submit, which will have</w:t>
-      </w:r>
-    </w:p>
-    <w:p>
-      <w:pPr>
-        <w:ind w:left="720" w:firstLine="0"/>
-        <w:rPr/>
-      </w:pPr>
-      <w:r>
-        <w:rPr>
-          <w:rtl w:val="0"/>
-        </w:rPr>
-        <w:t xml:space="preserve">a message according to the success or failure of the submission.</w:t>
-      </w:r>
-    </w:p>
-    <w:p>
-      <w:pPr>
-        <w:ind w:left="720" w:firstLine="0"/>
-        <w:rPr/>
-      </w:pPr>
-      <w:r>
-        <w:rPr>
-          <w:rtl w:val="0"/>
-        </w:rPr>
-        <w:t xml:space="preserve">● As an admin, on the success/failure screen there will be a return button so that I can</w:t>
-      </w:r>
-    </w:p>
-    <w:p>
-      <w:pPr>
-        <w:ind w:left="720" w:firstLine="0"/>
-        <w:rPr/>
-      </w:pPr>
-      <w:r>
-        <w:rPr>
-          <w:rtl w:val="0"/>
-        </w:rPr>
-        <w:t xml:space="preserve">return to the Admin Dashboard.</w:t>
-      </w:r>
-    </w:p>
-    <w:p>
-      <w:pPr>
-        <w:rPr/>
-      </w:pPr>
-      <w:r>
-        <w:rPr>
-          <w:rtl w:val="0"/>
-        </w:rPr>
-      </w:r>
-    </w:p>
-    <w:p>
-      <w:pPr>
-        <w:jc w:val="center"/>
-        <w:rPr>
-          <w:b w:val="1"/>
-        </w:rPr>
-      </w:pPr>
-      <w:r>
-        <w:rPr>
-          <w:b w:val="1"/>
-          <w:rtl w:val="0"/>
-        </w:rPr>
-        <w:t xml:space="preserve">Admin Site Navigation User Story</w:t>
-      </w:r>
-    </w:p>
-    <w:p>
-      <w:pPr>
-        <w:jc w:val="center"/>
-        <w:rPr/>
-      </w:pPr>
-      <w:r>
-        <w:rPr>
-          <w:rtl w:val="0"/>
-        </w:rPr>
-      </w:r>
-    </w:p>
-    <w:p>
-      <w:pPr>
-        <w:rPr/>
-      </w:pPr>
-      <w:r>
-        <w:rPr>
-          <w:rtl w:val="0"/>
-        </w:rPr>
-        <w:t xml:space="preserve">“As a logged in administrator, I’d like to be able to navigate to multiple tabs corresponding with major functions to keep the layout easier to read.”</w:t>
+        <w:t xml:space="preserve">Requests User Stories:</w:t>
       </w:r>
     </w:p>
     <w:p>
       <w:pPr>
         <w:numPr>
           <w:ilvl w:val="0"/>
-          <w:numId w:val="8"/>
-        </w:numPr>
-        <w:ind w:left="720" w:hanging="360"/>
-      </w:pPr>
-      <w:r>
-        <w:rPr>
-          <w:rtl w:val="0"/>
-        </w:rPr>
-        <w:t xml:space="preserve">When an administrator logs in, then they will be redirected to the home page.</w:t>
-      </w:r>
-    </w:p>
-    <w:p>
-      <w:pPr>
-        <w:numPr>
-          <w:ilvl w:val="0"/>
-          <w:numId w:val="8"/>
-        </w:numPr>
-        <w:ind w:left="720" w:hanging="360"/>
-      </w:pPr>
-      <w:r>
-        <w:rPr>
-          <w:rtl w:val="0"/>
-        </w:rPr>
-        <w:t xml:space="preserve">When an administrator logs in, there will be a toolbar at the top of the page with the app name and a logout button.</w:t>
-      </w:r>
-    </w:p>
-    <w:p>
-      <w:pPr>
-        <w:numPr>
-          <w:ilvl w:val="1"/>
-          <w:numId w:val="8"/>
-        </w:numPr>
-        <w:ind w:left="1440" w:hanging="360"/>
-      </w:pPr>
-      <w:r>
-        <w:rPr>
-          <w:rtl w:val="0"/>
-        </w:rPr>
-        <w:t xml:space="preserve">If an administrator selects the log out button, then the user’s session will expire and they will be redirected to the log in page.</w:t>
-      </w:r>
-    </w:p>
-    <w:p>
-      <w:pPr>
-        <w:numPr>
-          <w:ilvl w:val="0"/>
-          <w:numId w:val="8"/>
-        </w:numPr>
-        <w:ind w:left="720" w:hanging="360"/>
-      </w:pPr>
-      <w:r>
-        <w:rPr>
-          <w:rtl w:val="0"/>
-        </w:rPr>
-        <w:t xml:space="preserve">When an administrator is on the home page, then there will be a navigation bar on the top of the screen under the toolbar.</w:t>
-      </w:r>
-    </w:p>
-    <w:p>
-      <w:pPr>
-        <w:numPr>
-          <w:ilvl w:val="1"/>
-          <w:numId w:val="8"/>
-        </w:numPr>
-        <w:ind w:left="1440" w:hanging="360"/>
-      </w:pPr>
-      <w:r>
-        <w:rPr>
-          <w:rtl w:val="0"/>
-        </w:rPr>
-        <w:t xml:space="preserve">If an administrator is logged in, then the navigation bar will be split into 5 categories.</w:t>
-      </w:r>
-    </w:p>
-    <w:p>
-      <w:pPr>
-        <w:numPr>
-          <w:ilvl w:val="2"/>
-          <w:numId w:val="8"/>
-        </w:numPr>
-        <w:ind w:left="2160" w:hanging="360"/>
-      </w:pPr>
-      <w:r>
-        <w:rPr>
-          <w:rtl w:val="0"/>
-        </w:rPr>
-        <w:t xml:space="preserve">The categories are: home, player overview, course overview, register, and support.</w:t>
-      </w:r>
-    </w:p>
-    <w:p>
-      <w:pPr>
-        <w:numPr>
-          <w:ilvl w:val="3"/>
-          <w:numId w:val="8"/>
-        </w:numPr>
-        <w:ind w:left="2880" w:hanging="360"/>
-      </w:pPr>
-      <w:r>
-        <w:rPr>
-          <w:rtl w:val="0"/>
-        </w:rPr>
-        <w:t xml:space="preserve">If an administrator selects the home tab, then they will be redirected to the home page.</w:t>
-      </w:r>
-    </w:p>
-    <w:p>
-      <w:pPr>
-        <w:numPr>
-          <w:ilvl w:val="3"/>
-          <w:numId w:val="8"/>
-        </w:numPr>
-        <w:ind w:left="2880" w:hanging="360"/>
-      </w:pPr>
-      <w:r>
-        <w:rPr>
-          <w:rtl w:val="0"/>
-        </w:rPr>
-        <w:t xml:space="preserve">If an administrator selects the player overview tab, then they will be redirected to the player overview page with data pertaining to the current users.</w:t>
-      </w:r>
-    </w:p>
-    <w:p>
-      <w:pPr>
-        <w:numPr>
-          <w:ilvl w:val="4"/>
-          <w:numId w:val="8"/>
-        </w:numPr>
-        <w:ind w:left="3600" w:hanging="360"/>
-      </w:pPr>
-      <w:r>
-        <w:rPr>
-          <w:rtl w:val="0"/>
-        </w:rPr>
-        <w:t xml:space="preserve">The data will be split into player name, status, and the course that they’re playing at.</w:t>
-      </w:r>
-    </w:p>
-    <w:p>
-      <w:pPr>
-        <w:numPr>
-          <w:ilvl w:val="3"/>
-          <w:numId w:val="8"/>
-        </w:numPr>
-        <w:ind w:left="2880" w:hanging="360"/>
-      </w:pPr>
-      <w:r>
-        <w:rPr>
-          <w:rtl w:val="0"/>
-        </w:rPr>
-        <w:t xml:space="preserve">If an administrator selects the course overview tab, then they will be redirected to the course overview page with data pertaining to all the courses enrolled.</w:t>
-      </w:r>
-    </w:p>
-    <w:p>
-      <w:pPr>
-        <w:numPr>
-          <w:ilvl w:val="3"/>
-          <w:numId w:val="8"/>
-        </w:numPr>
-        <w:ind w:left="2880" w:hanging="360"/>
-      </w:pPr>
-      <w:r>
-        <w:rPr>
-          <w:rtl w:val="0"/>
-        </w:rPr>
-        <w:t xml:space="preserve">If an administrator selects the register tab, then they will be redirected to the register page and can create a new user account.</w:t>
-      </w:r>
-    </w:p>
-    <w:p>
-      <w:pPr>
-        <w:numPr>
-          <w:ilvl w:val="4"/>
-          <w:numId w:val="8"/>
-        </w:numPr>
-        <w:ind w:left="3600" w:hanging="360"/>
-      </w:pPr>
-      <w:r>
-        <w:rPr>
-          <w:rtl w:val="0"/>
-        </w:rPr>
-        <w:t xml:space="preserve">When invalid credentials are entered, then the following events will happen:</w:t>
-      </w:r>
-    </w:p>
-    <w:p>
-      <w:pPr>
-        <w:numPr>
-          <w:ilvl w:val="5"/>
-          <w:numId w:val="8"/>
-        </w:numPr>
-        <w:ind w:left="4320" w:hanging="360"/>
-      </w:pPr>
-      <w:r>
-        <w:rPr>
-          <w:rtl w:val="0"/>
-        </w:rPr>
-        <w:t xml:space="preserve">When an administrator enters an invalid email/password, then an error message will be displayed alerting them that they have entered an invalid username and/or password.</w:t>
-      </w:r>
-    </w:p>
-    <w:p>
-      <w:pPr>
-        <w:numPr>
-          <w:ilvl w:val="5"/>
-          <w:numId w:val="8"/>
-        </w:numPr>
-        <w:ind w:left="4320" w:hanging="360"/>
-      </w:pPr>
-      <w:r>
-        <w:rPr>
-          <w:rtl w:val="0"/>
-        </w:rPr>
-        <w:t xml:space="preserve">When an administrator enters no information on one or both of the fields, then an error message will be displayed saying that the field is required.</w:t>
-      </w:r>
-    </w:p>
-    <w:p>
-      <w:pPr>
-        <w:numPr>
-          <w:ilvl w:val="4"/>
-          <w:numId w:val="8"/>
-        </w:numPr>
-        <w:ind w:left="3600" w:hanging="360"/>
-      </w:pPr>
-      <w:r>
-        <w:rPr>
-          <w:rtl w:val="0"/>
-        </w:rPr>
-        <w:t xml:space="preserve">If valid credentials are entered and the register button is clicked, then the account will be created.</w:t>
-      </w:r>
-    </w:p>
-    <w:p>
-      <w:pPr>
-        <w:numPr>
-          <w:ilvl w:val="4"/>
-          <w:numId w:val="8"/>
-        </w:numPr>
-        <w:ind w:left="3600" w:hanging="360"/>
-      </w:pPr>
-      <w:r>
-        <w:rPr>
-          <w:rtl w:val="0"/>
-        </w:rPr>
-        <w:t xml:space="preserve">If the Register with Google button is clicked, then an account can be created from an already existing Google account.</w:t>
-      </w:r>
-    </w:p>
-    <w:p>
-      <w:pPr>
-        <w:numPr>
-          <w:ilvl w:val="3"/>
-          <w:numId w:val="8"/>
-        </w:numPr>
-        <w:ind w:left="2880" w:hanging="360"/>
-      </w:pPr>
-      <w:r>
-        <w:rPr>
-          <w:rtl w:val="0"/>
-        </w:rPr>
-        <w:t xml:space="preserve">If an administrator selects the support tab, then they will be redirected to the support page with helpful hints.</w:t>
-      </w:r>
-    </w:p>
-    <w:p>
-      <w:pPr>
-        <w:numPr>
-          <w:ilvl w:val="4"/>
-          <w:numId w:val="8"/>
-        </w:numPr>
-        <w:ind w:left="3600" w:hanging="360"/>
-      </w:pPr>
-      <w:r>
-        <w:rPr>
-          <w:rtl w:val="0"/>
-        </w:rPr>
-        <w:t xml:space="preserve">If an administrator is on the support page, then they will have access to a walkthrough on how to register a new player, a link to download the app from the Google Play store, a contact email, and the app’s license.</w:t>
-      </w:r>
-    </w:p>
-    <w:p>
-      <w:pPr>
-        <w:rPr/>
-      </w:pPr>
-      <w:r>
-        <w:rPr>
-          <w:rtl w:val="0"/>
-        </w:rPr>
-      </w:r>
-    </w:p>
-    <w:p>
-      <w:pPr>
-        <w:jc w:val="center"/>
-        <w:rPr>
-          <w:b w:val="1"/>
-        </w:rPr>
-      </w:pPr>
-      <w:r>
-        <w:rPr>
-          <w:b w:val="1"/>
-          <w:rtl w:val="0"/>
-        </w:rPr>
-        <w:t xml:space="preserve">Admin Site Login User Story</w:t>
-      </w:r>
-    </w:p>
-    <w:p>
-      <w:pPr>
-        <w:jc w:val="center"/>
-        <w:rPr/>
-      </w:pPr>
-      <w:r>
-        <w:rPr>
-          <w:rtl w:val="0"/>
-        </w:rPr>
-      </w:r>
-    </w:p>
-    <w:p>
-      <w:pPr>
-        <w:rPr/>
-      </w:pPr>
-      <w:r>
-        <w:rPr>
-          <w:rtl w:val="0"/>
-        </w:rPr>
-        <w:t xml:space="preserve">“As an administrator, I want to securely login to a dashboard that provides information on current player.”</w:t>
-      </w:r>
-    </w:p>
-    <w:p>
-      <w:pPr>
-        <w:numPr>
-          <w:ilvl w:val="0"/>
-          <w:numId w:val="2"/>
-        </w:numPr>
-        <w:ind w:left="720" w:hanging="360"/>
-      </w:pPr>
-      <w:r>
-        <w:rPr>
-          <w:rtl w:val="0"/>
-        </w:rPr>
-        <w:t xml:space="preserve">When an administrator launches the website, then he will be automatically directed to the sign in page.</w:t>
-      </w:r>
-    </w:p>
-    <w:p>
-      <w:pPr>
-        <w:numPr>
-          <w:ilvl w:val="0"/>
-          <w:numId w:val="2"/>
-        </w:numPr>
-        <w:ind w:left="720" w:hanging="360"/>
-      </w:pPr>
-      <w:r>
-        <w:rPr>
-          <w:rtl w:val="0"/>
-        </w:rPr>
-        <w:t xml:space="preserve">When the administrator reaches the sign in page, two fields (email and password) must be entered.</w:t>
-      </w:r>
-    </w:p>
-    <w:p>
-      <w:pPr>
-        <w:numPr>
-          <w:ilvl w:val="0"/>
-          <w:numId w:val="2"/>
-        </w:numPr>
-        <w:ind w:left="720" w:hanging="360"/>
-      </w:pPr>
-      <w:r>
-        <w:rPr>
-          <w:rtl w:val="0"/>
-        </w:rPr>
-        <w:t xml:space="preserve">When an already created email and password is entered, then the administrator is redirected to the dashboard page.</w:t>
-      </w:r>
-    </w:p>
-    <w:p>
-      <w:pPr>
-        <w:numPr>
-          <w:ilvl w:val="0"/>
-          <w:numId w:val="2"/>
-        </w:numPr>
-        <w:ind w:left="720" w:hanging="360"/>
-      </w:pPr>
-      <w:r>
-        <w:rPr>
-          <w:rtl w:val="0"/>
-        </w:rPr>
-        <w:t xml:space="preserve">When invalid credentials are entered, then the following events will happen:</w:t>
-      </w:r>
-    </w:p>
-    <w:p>
-      <w:pPr>
-        <w:numPr>
-          <w:ilvl w:val="1"/>
-          <w:numId w:val="2"/>
-        </w:numPr>
-        <w:ind w:left="1440" w:hanging="360"/>
-      </w:pPr>
-      <w:r>
-        <w:rPr>
-          <w:rtl w:val="0"/>
-        </w:rPr>
-        <w:t xml:space="preserve">When an administrator enters an invalid email/password, then an error message will be displayed alerting them that they have entered an invalid username and/or password.</w:t>
-      </w:r>
-    </w:p>
-    <w:p>
-      <w:pPr>
-        <w:numPr>
-          <w:ilvl w:val="1"/>
-          <w:numId w:val="2"/>
-        </w:numPr>
-        <w:ind w:left="1440" w:hanging="360"/>
-      </w:pPr>
-      <w:r>
-        <w:rPr>
-          <w:rtl w:val="0"/>
-        </w:rPr>
-        <w:t xml:space="preserve">When an administrator enters no information on one or both of the fields, then an error message will be displayed saying that the field is required.</w:t>
-      </w:r>
-    </w:p>
-    <w:p>
-      <w:pPr>
-        <w:rPr/>
-      </w:pPr>
-      <w:r>
-        <w:rPr>
-          <w:rtl w:val="0"/>
-        </w:rPr>
-        <w:t xml:space="preserve">NOTE: Since this is an administrator dashboard that only they will have access to, there is no registration option on this page.</w:t>
-      </w:r>
-    </w:p>
-    <w:p>
-      <w:pPr>
-        <w:rPr>
-          <w:b w:val="1"/>
-        </w:rPr>
-      </w:pPr>
-      <w:r>
-        <w:rPr>
-          <w:rtl w:val="0"/>
-        </w:rPr>
-      </w:r>
-    </w:p>
-    <w:p>
-      <w:pPr>
-        <w:jc w:val="center"/>
-        <w:rPr>
-          <w:b w:val="1"/>
-        </w:rPr>
-      </w:pPr>
-      <w:r>
-        <w:rPr>
-          <w:b w:val="1"/>
-          <w:rtl w:val="0"/>
-        </w:rPr>
-        <w:t xml:space="preserve">Requests User Stories:</w:t>
-      </w:r>
-    </w:p>
-    <w:p>
-      <w:pPr>
-        <w:numPr>
-          <w:ilvl w:val="0"/>
-          <w:numId w:val="7"/>
+          <w:numId w:val="9"/>
         </w:numPr>
         <w:spacing w:after="0" w:afterAutospacing="0" w:before="240" w:lineRule="auto"/>
         <w:ind w:left="720" w:hanging="360"/>
@@ -7375,7 +7343,7 @@
       <w:pPr>
         <w:numPr>
           <w:ilvl w:val="0"/>
-          <w:numId w:val="7"/>
+          <w:numId w:val="9"/>
         </w:numPr>
         <w:spacing w:after="0" w:afterAutospacing="0" w:before="0" w:beforeAutospacing="0" w:lineRule="auto"/>
         <w:ind w:left="720" w:hanging="360"/>
@@ -7394,7 +7362,7 @@
       <w:pPr>
         <w:numPr>
           <w:ilvl w:val="0"/>
-          <w:numId w:val="7"/>
+          <w:numId w:val="9"/>
         </w:numPr>
         <w:spacing w:after="0" w:afterAutospacing="0" w:before="0" w:beforeAutospacing="0" w:lineRule="auto"/>
         <w:ind w:left="720" w:hanging="360"/>
@@ -7413,7 +7381,7 @@
       <w:pPr>
         <w:numPr>
           <w:ilvl w:val="0"/>
-          <w:numId w:val="7"/>
+          <w:numId w:val="9"/>
         </w:numPr>
         <w:spacing w:after="0" w:afterAutospacing="0" w:before="0" w:beforeAutospacing="0" w:lineRule="auto"/>
         <w:ind w:left="720" w:hanging="360"/>
@@ -7432,7 +7400,7 @@
       <w:pPr>
         <w:numPr>
           <w:ilvl w:val="0"/>
-          <w:numId w:val="7"/>
+          <w:numId w:val="9"/>
         </w:numPr>
         <w:spacing w:after="0" w:afterAutospacing="0" w:before="0" w:beforeAutospacing="0" w:lineRule="auto"/>
         <w:ind w:left="720" w:hanging="360"/>
@@ -7451,7 +7419,7 @@
       <w:pPr>
         <w:numPr>
           <w:ilvl w:val="0"/>
-          <w:numId w:val="7"/>
+          <w:numId w:val="9"/>
         </w:numPr>
         <w:spacing w:after="0" w:afterAutospacing="0" w:before="0" w:beforeAutospacing="0" w:lineRule="auto"/>
         <w:ind w:left="720" w:hanging="360"/>
@@ -7470,7 +7438,7 @@
       <w:pPr>
         <w:numPr>
           <w:ilvl w:val="0"/>
-          <w:numId w:val="7"/>
+          <w:numId w:val="9"/>
         </w:numPr>
         <w:spacing w:after="0" w:afterAutospacing="0" w:before="0" w:beforeAutospacing="0" w:lineRule="auto"/>
         <w:ind w:left="720" w:hanging="360"/>
@@ -7489,7 +7457,7 @@
       <w:pPr>
         <w:numPr>
           <w:ilvl w:val="0"/>
-          <w:numId w:val="7"/>
+          <w:numId w:val="9"/>
         </w:numPr>
         <w:spacing w:after="0" w:afterAutospacing="0" w:before="0" w:beforeAutospacing="0" w:lineRule="auto"/>
         <w:ind w:left="720" w:hanging="360"/>
@@ -7508,7 +7476,7 @@
       <w:pPr>
         <w:numPr>
           <w:ilvl w:val="0"/>
-          <w:numId w:val="7"/>
+          <w:numId w:val="9"/>
         </w:numPr>
         <w:spacing w:after="0" w:afterAutospacing="0" w:before="0" w:beforeAutospacing="0" w:lineRule="auto"/>
         <w:ind w:left="720" w:hanging="360"/>
@@ -7527,7 +7495,7 @@
       <w:pPr>
         <w:numPr>
           <w:ilvl w:val="0"/>
-          <w:numId w:val="7"/>
+          <w:numId w:val="9"/>
         </w:numPr>
         <w:spacing w:after="0" w:afterAutospacing="0" w:before="0" w:beforeAutospacing="0" w:lineRule="auto"/>
         <w:ind w:left="720" w:hanging="360"/>
@@ -7546,7 +7514,7 @@
       <w:pPr>
         <w:numPr>
           <w:ilvl w:val="0"/>
-          <w:numId w:val="7"/>
+          <w:numId w:val="9"/>
         </w:numPr>
         <w:spacing w:after="0" w:afterAutospacing="0" w:before="0" w:beforeAutospacing="0" w:lineRule="auto"/>
         <w:ind w:left="720" w:hanging="360"/>
@@ -7565,7 +7533,7 @@
       <w:pPr>
         <w:numPr>
           <w:ilvl w:val="0"/>
-          <w:numId w:val="7"/>
+          <w:numId w:val="9"/>
         </w:numPr>
         <w:spacing w:after="0" w:afterAutospacing="0" w:before="0" w:beforeAutospacing="0" w:lineRule="auto"/>
         <w:ind w:left="720" w:hanging="360"/>
@@ -7584,7 +7552,7 @@
       <w:pPr>
         <w:numPr>
           <w:ilvl w:val="0"/>
-          <w:numId w:val="7"/>
+          <w:numId w:val="9"/>
         </w:numPr>
         <w:spacing w:after="0" w:afterAutospacing="0" w:before="0" w:beforeAutospacing="0" w:lineRule="auto"/>
         <w:ind w:left="720" w:hanging="360"/>
@@ -7603,7 +7571,7 @@
       <w:pPr>
         <w:numPr>
           <w:ilvl w:val="0"/>
-          <w:numId w:val="7"/>
+          <w:numId w:val="9"/>
         </w:numPr>
         <w:spacing w:after="0" w:afterAutospacing="0" w:before="0" w:beforeAutospacing="0" w:lineRule="auto"/>
         <w:ind w:left="720" w:hanging="360"/>
@@ -7622,7 +7590,7 @@
       <w:pPr>
         <w:numPr>
           <w:ilvl w:val="0"/>
-          <w:numId w:val="7"/>
+          <w:numId w:val="9"/>
         </w:numPr>
         <w:spacing w:after="240" w:before="0" w:beforeAutospacing="0" w:lineRule="auto"/>
         <w:ind w:left="720" w:hanging="360"/>
@@ -7653,7 +7621,7 @@
       <w:pPr>
         <w:numPr>
           <w:ilvl w:val="0"/>
-          <w:numId w:val="4"/>
+          <w:numId w:val="6"/>
         </w:numPr>
         <w:spacing w:after="0" w:afterAutospacing="0" w:before="240" w:lineRule="auto"/>
         <w:ind w:left="720" w:hanging="360"/>
@@ -7672,7 +7640,7 @@
       <w:pPr>
         <w:numPr>
           <w:ilvl w:val="0"/>
-          <w:numId w:val="4"/>
+          <w:numId w:val="6"/>
         </w:numPr>
         <w:spacing w:after="0" w:afterAutospacing="0" w:before="0" w:beforeAutospacing="0" w:lineRule="auto"/>
         <w:ind w:left="720" w:hanging="360"/>
@@ -7691,7 +7659,7 @@
       <w:pPr>
         <w:numPr>
           <w:ilvl w:val="0"/>
-          <w:numId w:val="4"/>
+          <w:numId w:val="6"/>
         </w:numPr>
         <w:spacing w:after="0" w:afterAutospacing="0" w:before="0" w:beforeAutospacing="0" w:lineRule="auto"/>
         <w:ind w:left="720" w:hanging="360"/>
@@ -7713,7 +7681,7 @@
         <w:widowControl w:val="1"/>
         <w:numPr>
           <w:ilvl w:val="0"/>
-          <w:numId w:val="4"/>
+          <w:numId w:val="6"/>
         </w:numPr>
         <w:pBdr>
           <w:top w:space="0" w:sz="0" w:val="nil"/>
@@ -7743,7 +7711,7 @@
         <w:widowControl w:val="1"/>
         <w:numPr>
           <w:ilvl w:val="0"/>
-          <w:numId w:val="4"/>
+          <w:numId w:val="6"/>
         </w:numPr>
         <w:pBdr>
           <w:top w:space="0" w:sz="0" w:val="nil"/>
@@ -7773,7 +7741,7 @@
         <w:widowControl w:val="1"/>
         <w:numPr>
           <w:ilvl w:val="0"/>
-          <w:numId w:val="4"/>
+          <w:numId w:val="6"/>
         </w:numPr>
         <w:pBdr>
           <w:top w:space="0" w:sz="0" w:val="nil"/>
@@ -7803,7 +7771,7 @@
         <w:widowControl w:val="1"/>
         <w:numPr>
           <w:ilvl w:val="0"/>
-          <w:numId w:val="4"/>
+          <w:numId w:val="6"/>
         </w:numPr>
         <w:pBdr>
           <w:top w:space="0" w:sz="0" w:val="nil"/>
@@ -7833,7 +7801,7 @@
         <w:widowControl w:val="1"/>
         <w:numPr>
           <w:ilvl w:val="0"/>
-          <w:numId w:val="4"/>
+          <w:numId w:val="6"/>
         </w:numPr>
         <w:pBdr>
           <w:top w:space="0" w:sz="0" w:val="nil"/>
@@ -7863,7 +7831,7 @@
         <w:widowControl w:val="1"/>
         <w:numPr>
           <w:ilvl w:val="0"/>
-          <w:numId w:val="4"/>
+          <w:numId w:val="6"/>
         </w:numPr>
         <w:pBdr>
           <w:top w:space="0" w:sz="0" w:val="nil"/>
@@ -7893,7 +7861,7 @@
         <w:widowControl w:val="1"/>
         <w:numPr>
           <w:ilvl w:val="0"/>
-          <w:numId w:val="4"/>
+          <w:numId w:val="6"/>
         </w:numPr>
         <w:pBdr>
           <w:top w:space="0" w:sz="0" w:val="nil"/>
@@ -7966,12 +7934,12 @@
           <wp:inline distB="114300" distT="114300" distL="114300" distR="114300">
             <wp:extent cx="5943600" cy="6083300"/>
             <wp:effectExtent b="0" l="0" r="0" t="0"/>
-            <wp:docPr id="5" name="image4.png"/>
+            <wp:docPr id="8" name="image6.png"/>
             <a:graphic>
               <a:graphicData uri="http://schemas.openxmlformats.org/drawingml/2006/picture">
                 <pic:pic>
                   <pic:nvPicPr>
-                    <pic:cNvPr id="0" name="image4.png"/>
+                    <pic:cNvPr id="0" name="image6.png"/>
                     <pic:cNvPicPr preferRelativeResize="0"/>
                   </pic:nvPicPr>
                   <pic:blipFill>
@@ -8017,12 +7985,12 @@
           <wp:inline distB="114300" distT="114300" distL="114300" distR="114300">
             <wp:extent cx="5943600" cy="2882900"/>
             <wp:effectExtent b="0" l="0" r="0" t="0"/>
-            <wp:docPr id="4" name="image1.png"/>
+            <wp:docPr id="4" name="image7.png"/>
             <a:graphic>
               <a:graphicData uri="http://schemas.openxmlformats.org/drawingml/2006/picture">
                 <pic:pic>
                   <pic:nvPicPr>
-                    <pic:cNvPr id="0" name="image1.png"/>
+                    <pic:cNvPr id="0" name="image7.png"/>
                     <pic:cNvPicPr preferRelativeResize="0"/>
                   </pic:nvPicPr>
                   <pic:blipFill>
@@ -8135,12 +8103,12 @@
           <wp:inline distB="114300" distT="114300" distL="114300" distR="114300">
             <wp:extent cx="4371975" cy="5343525"/>
             <wp:effectExtent b="0" l="0" r="0" t="0"/>
-            <wp:docPr id="2" name="image2.png"/>
+            <wp:docPr id="2" name="image4.png"/>
             <a:graphic>
               <a:graphicData uri="http://schemas.openxmlformats.org/drawingml/2006/picture">
                 <pic:pic>
                   <pic:nvPicPr>
-                    <pic:cNvPr id="0" name="image2.png"/>
+                    <pic:cNvPr id="0" name="image4.png"/>
                     <pic:cNvPicPr preferRelativeResize="0"/>
                   </pic:nvPicPr>
                   <pic:blipFill>
@@ -8186,12 +8154,12 @@
           <wp:inline distB="114300" distT="114300" distL="114300" distR="114300">
             <wp:extent cx="5943600" cy="5638800"/>
             <wp:effectExtent b="0" l="0" r="0" t="0"/>
-            <wp:docPr id="6" name="image6.png"/>
+            <wp:docPr id="9" name="image2.png"/>
             <a:graphic>
               <a:graphicData uri="http://schemas.openxmlformats.org/drawingml/2006/picture">
                 <pic:pic>
                   <pic:nvPicPr>
-                    <pic:cNvPr id="0" name="image6.png"/>
+                    <pic:cNvPr id="0" name="image2.png"/>
                     <pic:cNvPicPr preferRelativeResize="0"/>
                   </pic:nvPicPr>
                   <pic:blipFill>
@@ -8310,6 +8278,415 @@
       </w:pPr>
       <w:r>
         <w:rPr>
+          <w:rtl w:val="0"/>
+        </w:rPr>
+      </w:r>
+    </w:p>
+    <w:p>
+      <w:pPr>
+        <w:rPr>
+          <w:sz w:val="24"/>
+          <w:szCs w:val="24"/>
+        </w:rPr>
+      </w:pPr>
+      <w:r>
+        <w:rPr>
+          <w:sz w:val="24"/>
+          <w:szCs w:val="24"/>
+          <w:rtl w:val="0"/>
+        </w:rPr>
+        <w:t xml:space="preserve">Player and Admin Registration Page</w:t>
+      </w:r>
+    </w:p>
+    <w:p>
+      <w:pPr>
+        <w:ind w:firstLine="720"/>
+        <w:rPr>
+          <w:sz w:val="24"/>
+          <w:szCs w:val="24"/>
+        </w:rPr>
+      </w:pPr>
+      <w:r>
+        <w:rPr>
+          <w:sz w:val="24"/>
+          <w:szCs w:val="24"/>
+          <w:rtl w:val="0"/>
+        </w:rPr>
+        <w:t xml:space="preserve">For our preliminary registration page design, we will include fields for the user to enter an email and password. There will also be a button for the user to use their google account to register. After the user registers they will be taken to the dashboard page for their respective account type.</w:t>
+      </w:r>
+    </w:p>
+    <w:p>
+      <w:pPr>
+        <w:rPr>
+          <w:sz w:val="24"/>
+          <w:szCs w:val="24"/>
+        </w:rPr>
+      </w:pPr>
+      <w:r>
+        <w:rPr>
+          <w:sz w:val="24"/>
+          <w:szCs w:val="24"/>
+          <w:rtl w:val="0"/>
+        </w:rPr>
+        <w:t xml:space="preserve">Admin Dashboard Page</w:t>
+      </w:r>
+    </w:p>
+    <w:p>
+      <w:pPr>
+        <w:ind w:firstLine="720"/>
+        <w:rPr>
+          <w:sz w:val="24"/>
+          <w:szCs w:val="24"/>
+        </w:rPr>
+      </w:pPr>
+      <w:r>
+        <w:rPr>
+          <w:sz w:val="24"/>
+          <w:szCs w:val="24"/>
+          <w:rtl w:val="0"/>
+        </w:rPr>
+        <w:t xml:space="preserve">The Admin Dashboard Page is a webapp only, there is no mobile application for admins as it is unnecessary. On this page the admin can view tabs for their Home, Course Overview, Player Overview, Requests, and Support.</w:t>
+      </w:r>
+    </w:p>
+    <w:p>
+      <w:pPr>
+        <w:numPr>
+          <w:ilvl w:val="0"/>
+          <w:numId w:val="4"/>
+        </w:numPr>
+        <w:ind w:left="720" w:hanging="360"/>
+        <w:rPr>
+          <w:sz w:val="24"/>
+          <w:szCs w:val="24"/>
+          <w:u w:val="none"/>
+        </w:rPr>
+      </w:pPr>
+      <w:r>
+        <w:rPr>
+          <w:sz w:val="24"/>
+          <w:szCs w:val="24"/>
+          <w:rtl w:val="0"/>
+        </w:rPr>
+        <w:t xml:space="preserve">On the Home page</w:t>
+      </w:r>
+    </w:p>
+    <w:p>
+      <w:pPr>
+        <w:numPr>
+          <w:ilvl w:val="0"/>
+          <w:numId w:val="4"/>
+        </w:numPr>
+        <w:ind w:left="720" w:hanging="360"/>
+        <w:rPr>
+          <w:sz w:val="24"/>
+          <w:szCs w:val="24"/>
+          <w:u w:val="none"/>
+        </w:rPr>
+      </w:pPr>
+      <w:r>
+        <w:rPr>
+          <w:sz w:val="24"/>
+          <w:szCs w:val="24"/>
+          <w:rtl w:val="0"/>
+        </w:rPr>
+        <w:t xml:space="preserve">On the Course Overview page will have an accordian format to show each hole of their golf course. Under each, they can specify information for each hole.</w:t>
+      </w:r>
+    </w:p>
+    <w:p>
+      <w:pPr>
+        <w:numPr>
+          <w:ilvl w:val="0"/>
+          <w:numId w:val="4"/>
+        </w:numPr>
+        <w:ind w:left="720" w:hanging="360"/>
+        <w:rPr>
+          <w:sz w:val="24"/>
+          <w:szCs w:val="24"/>
+          <w:u w:val="none"/>
+        </w:rPr>
+      </w:pPr>
+      <w:r>
+        <w:rPr>
+          <w:sz w:val="24"/>
+          <w:szCs w:val="24"/>
+          <w:rtl w:val="0"/>
+        </w:rPr>
+        <w:t xml:space="preserve">On the Player Overview page the admin can view the players currently playing on their course, including where they are.</w:t>
+      </w:r>
+    </w:p>
+    <w:p>
+      <w:pPr>
+        <w:numPr>
+          <w:ilvl w:val="0"/>
+          <w:numId w:val="4"/>
+        </w:numPr>
+        <w:ind w:left="720" w:hanging="360"/>
+        <w:rPr>
+          <w:sz w:val="24"/>
+          <w:szCs w:val="24"/>
+          <w:u w:val="none"/>
+        </w:rPr>
+      </w:pPr>
+      <w:r>
+        <w:rPr>
+          <w:sz w:val="24"/>
+          <w:szCs w:val="24"/>
+          <w:rtl w:val="0"/>
+        </w:rPr>
+        <w:t xml:space="preserve">On the Requests page the admin can respond to requests that players have made. This will include accepting or denying requests. The requests will include the name of the player as well as a description of what they are requesting.</w:t>
+      </w:r>
+    </w:p>
+    <w:p>
+      <w:pPr>
+        <w:numPr>
+          <w:ilvl w:val="0"/>
+          <w:numId w:val="4"/>
+        </w:numPr>
+        <w:ind w:left="720" w:hanging="360"/>
+        <w:rPr>
+          <w:sz w:val="24"/>
+          <w:szCs w:val="24"/>
+          <w:u w:val="none"/>
+        </w:rPr>
+      </w:pPr>
+      <w:r>
+        <w:rPr>
+          <w:sz w:val="24"/>
+          <w:szCs w:val="24"/>
+          <w:rtl w:val="0"/>
+        </w:rPr>
+        <w:t xml:space="preserve">On the Support page the admin can view helpful information and tutorials about the webapp. They can also get help with their account here.</w:t>
+      </w:r>
+    </w:p>
+    <w:p>
+      <w:pPr>
+        <w:rPr>
+          <w:sz w:val="24"/>
+          <w:szCs w:val="24"/>
+        </w:rPr>
+      </w:pPr>
+      <w:r>
+        <w:rPr>
+          <w:rtl w:val="0"/>
+        </w:rPr>
+      </w:r>
+    </w:p>
+    <w:p>
+      <w:pPr>
+        <w:rPr>
+          <w:sz w:val="24"/>
+          <w:szCs w:val="24"/>
+        </w:rPr>
+      </w:pPr>
+      <w:r>
+        <w:rPr>
+          <w:sz w:val="24"/>
+          <w:szCs w:val="24"/>
+          <w:rtl w:val="0"/>
+        </w:rPr>
+        <w:t xml:space="preserve">Player Dashboard Page</w:t>
+      </w:r>
+    </w:p>
+    <w:p>
+      <w:pPr>
+        <w:ind w:firstLine="720"/>
+        <w:rPr>
+          <w:sz w:val="24"/>
+          <w:szCs w:val="24"/>
+        </w:rPr>
+      </w:pPr>
+      <w:r>
+        <w:rPr>
+          <w:sz w:val="24"/>
+          <w:szCs w:val="24"/>
+          <w:rtl w:val="0"/>
+        </w:rPr>
+        <w:t xml:space="preserve">The Player Dashboard Page is a mobile app only. This is where players are directed after logging in. After selecting a golf course, there is where the player will be able to manage their game. They will also be able to request assistance from the golf course from a button on this page. The buttons we expect to include on this page are as following:</w:t>
+      </w:r>
+    </w:p>
+    <w:p>
+      <w:pPr>
+        <w:numPr>
+          <w:ilvl w:val="0"/>
+          <w:numId w:val="1"/>
+        </w:numPr>
+        <w:ind w:left="720" w:hanging="360"/>
+        <w:rPr>
+          <w:sz w:val="24"/>
+          <w:szCs w:val="24"/>
+          <w:u w:val="none"/>
+        </w:rPr>
+      </w:pPr>
+      <w:r>
+        <w:rPr>
+          <w:sz w:val="24"/>
+          <w:szCs w:val="24"/>
+          <w:rtl w:val="0"/>
+        </w:rPr>
+        <w:t xml:space="preserve">Join Game: This button will allow the player to find a location nearby to select and then join.</w:t>
+      </w:r>
+    </w:p>
+    <w:p>
+      <w:pPr>
+        <w:numPr>
+          <w:ilvl w:val="0"/>
+          <w:numId w:val="1"/>
+        </w:numPr>
+        <w:ind w:left="720" w:hanging="360"/>
+        <w:rPr>
+          <w:sz w:val="24"/>
+          <w:szCs w:val="24"/>
+          <w:u w:val="none"/>
+        </w:rPr>
+      </w:pPr>
+      <w:r>
+        <w:rPr>
+          <w:sz w:val="24"/>
+          <w:szCs w:val="24"/>
+          <w:rtl w:val="0"/>
+        </w:rPr>
+        <w:t xml:space="preserve">Next Hole: We need the player to tell us when they are done with their hole. After pressing this the app will put them in queue for the next hole.</w:t>
+      </w:r>
+    </w:p>
+    <w:p>
+      <w:pPr>
+        <w:numPr>
+          <w:ilvl w:val="0"/>
+          <w:numId w:val="1"/>
+        </w:numPr>
+        <w:ind w:left="720" w:hanging="360"/>
+        <w:rPr>
+          <w:sz w:val="24"/>
+          <w:szCs w:val="24"/>
+          <w:u w:val="none"/>
+        </w:rPr>
+      </w:pPr>
+      <w:r>
+        <w:rPr>
+          <w:sz w:val="24"/>
+          <w:szCs w:val="24"/>
+          <w:rtl w:val="0"/>
+        </w:rPr>
+        <w:t xml:space="preserve">Add/Remove Stroke: Simple buttons we will include to help players keep track of their game. There will be a counter next to these buttons.</w:t>
+      </w:r>
+    </w:p>
+    <w:p>
+      <w:pPr>
+        <w:ind w:left="0" w:firstLine="0"/>
+        <w:rPr>
+          <w:sz w:val="24"/>
+          <w:szCs w:val="24"/>
+        </w:rPr>
+      </w:pPr>
+      <w:r>
+        <w:rPr>
+          <w:rtl w:val="0"/>
+        </w:rPr>
+      </w:r>
+    </w:p>
+    <w:p>
+      <w:pPr>
+        <w:rPr>
+          <w:sz w:val="24"/>
+          <w:szCs w:val="24"/>
+        </w:rPr>
+      </w:pPr>
+      <w:r>
+        <w:rPr>
+          <w:sz w:val="24"/>
+          <w:szCs w:val="24"/>
+          <w:rtl w:val="0"/>
+        </w:rPr>
+        <w:t xml:space="preserve">Request Assistance Page</w:t>
+      </w:r>
+    </w:p>
+    <w:p>
+      <w:pPr>
+        <w:ind w:firstLine="720"/>
+        <w:rPr>
+          <w:sz w:val="24"/>
+          <w:szCs w:val="24"/>
+        </w:rPr>
+      </w:pPr>
+      <w:r>
+        <w:rPr>
+          <w:sz w:val="24"/>
+          <w:szCs w:val="24"/>
+          <w:rtl w:val="0"/>
+        </w:rPr>
+        <w:t xml:space="preserve">This page will have a version for admins and players. The admin webapp version is where admins can go to view requests, including the requesting players name, location, and request description. Admins can accept or deny these requests. Players can find the request assistance button on their player dashboard. When that button is pressed, they will be taken to a screen where they fill in their request description. They will then receive a notification when the admin accepts or declines their request.</w:t>
+      </w:r>
+    </w:p>
+    <w:p>
+      <w:pPr>
+        <w:ind w:left="0" w:firstLine="0"/>
+        <w:rPr>
+          <w:sz w:val="24"/>
+          <w:szCs w:val="24"/>
+        </w:rPr>
+      </w:pPr>
+      <w:r>
+        <w:rPr>
+          <w:rtl w:val="0"/>
+        </w:rPr>
+      </w:r>
+    </w:p>
+    <w:p>
+      <w:pPr>
+        <w:ind w:left="0" w:firstLine="0"/>
+        <w:rPr>
+          <w:sz w:val="24"/>
+          <w:szCs w:val="24"/>
+        </w:rPr>
+      </w:pPr>
+      <w:r>
+        <w:rPr>
+          <w:sz w:val="24"/>
+          <w:szCs w:val="24"/>
+          <w:rtl w:val="0"/>
+        </w:rPr>
+        <w:t xml:space="preserve">Error/Exceptions</w:t>
+      </w:r>
+    </w:p>
+    <w:p>
+      <w:pPr>
+        <w:ind w:left="0" w:firstLine="720"/>
+        <w:rPr>
+          <w:sz w:val="24"/>
+          <w:szCs w:val="24"/>
+        </w:rPr>
+      </w:pPr>
+      <w:r>
+        <w:rPr>
+          <w:sz w:val="24"/>
+          <w:szCs w:val="24"/>
+          <w:rtl w:val="0"/>
+        </w:rPr>
+        <w:t xml:space="preserve">Since golf courses can have varying wifi or service strength it is important for the sake of user enjoyment that we secure their space in a fair way. In the event a player abruptly disconnects from the app, whether by loss of Internet connection or their phone shutting off from low battery, we plan to save their space in their selected queue or course for 5 minutes. If the player does not log back in before 5 minutes, they will be removed from the queue or course they were registered in. This amount of time allows the player to make adjustments, but also doesn't aggravate other players who may be waiting behind them.</w:t>
+      </w:r>
+    </w:p>
+    <w:p>
+      <w:pPr>
+        <w:rPr>
+          <w:sz w:val="24"/>
+          <w:szCs w:val="24"/>
+        </w:rPr>
+      </w:pPr>
+      <w:r>
+        <w:rPr>
+          <w:rtl w:val="0"/>
+        </w:rPr>
+      </w:r>
+    </w:p>
+    <w:p>
+      <w:pPr>
+        <w:rPr>
+          <w:sz w:val="24"/>
+          <w:szCs w:val="24"/>
+        </w:rPr>
+      </w:pPr>
+      <w:r>
+        <w:rPr>
           <w:sz w:val="24"/>
           <w:szCs w:val="24"/>
           <w:rtl w:val="0"/>
@@ -8319,6 +8696,37 @@
     </w:p>
     <w:p>
       <w:pPr>
+        <w:ind w:firstLine="720"/>
+        <w:rPr>
+          <w:sz w:val="24"/>
+          <w:szCs w:val="24"/>
+        </w:rPr>
+      </w:pPr>
+      <w:r>
+        <w:rPr>
+          <w:sz w:val="24"/>
+          <w:szCs w:val="24"/>
+          <w:rtl w:val="0"/>
+        </w:rPr>
+        <w:t xml:space="preserve">Ultimately, we do not want our users to expend much effort using our apps. Our web and mobile applications should be quick, intuitive, and easy to make swift actions. The user should not spend more than a few minutes using our app at a time. For example, players should be able to quickly open their phone, add a stroke, and put it back in their pocket. They should not be expected to log back in during their game, nor should they have to navigate through multiple screens or menus to achieve their goal. For admins, their primary function during long term usage of the app is to be able to check requests. All related information to player requests should be upfront and on one page. When they accept or decline a request, a message of confirmation should pop up on the screen but not a dialog box. The request should then disappear automatically as well. This interaction, like the example player one, should only take a few seconds.</w:t>
+      </w:r>
+    </w:p>
+    <w:p>
+      <w:pPr>
+        <w:ind w:firstLine="720"/>
+        <w:rPr>
+          <w:sz w:val="24"/>
+          <w:szCs w:val="24"/>
+        </w:rPr>
+      </w:pPr>
+      <w:r>
+        <w:rPr>
+          <w:rtl w:val="0"/>
+        </w:rPr>
+      </w:r>
+    </w:p>
+    <w:p>
+      <w:pPr>
         <w:rPr>
           <w:b w:val="1"/>
           <w:sz w:val="24"/>
@@ -8464,7 +8872,7 @@
           <w:szCs w:val="24"/>
           <w:rtl w:val="0"/>
         </w:rPr>
-        <w:t xml:space="preserve">7.1. Sequence Diagrams.</w:t>
+        <w:t xml:space="preserve">7.1. Sequence Diagrams</w:t>
       </w:r>
     </w:p>
     <w:p>
@@ -8502,6 +8910,19 @@
     <w:p>
       <w:pPr>
         <w:rPr>
+          <w:sz w:val="24"/>
+          <w:szCs w:val="24"/>
+        </w:rPr>
+      </w:pPr>
+      <w:r>
+        <w:rPr>
+          <w:rtl w:val="0"/>
+        </w:rPr>
+      </w:r>
+    </w:p>
+    <w:p>
+      <w:pPr>
+        <w:rPr>
           <w:b w:val="1"/>
           <w:sz w:val="24"/>
           <w:szCs w:val="24"/>
@@ -8644,7 +9065,7 @@
           <w:rtl w:val="0"/>
         </w:rPr>
         <w:tab/>
-        <w:t xml:space="preserve">Administrators need a device that has access to the internet. Players need an Android device that is recent enough to be able to download and run apps from the Google Play Store.</w:t>
+        <w:t xml:space="preserve">Our apps require minimal hardware, our apps are accessible on platforms that our target audience is expected to own. Both admins and players need a device that has access to the internet. Admins will need a current web browser, such as Google Chrome or Microsoft Edge. Players will need an Android device that is recent enough to be able to download and run apps from the Google Play Store. Our mobile app will be able to run on most supported Android updates.</w:t>
       </w:r>
     </w:p>
     <w:p>
@@ -8729,7 +9150,7 @@
     </w:p>
     <w:p>
       <w:pPr>
-        <w:ind w:firstLine="720"/>
+        <w:ind w:left="0" w:firstLine="0"/>
         <w:rPr>
           <w:sz w:val="24"/>
           <w:szCs w:val="24"/>
@@ -8754,87 +9175,169 @@
       </w:pPr>
       <w:r>
         <w:rPr>
-          <w:rtl w:val="0"/>
-        </w:rPr>
-      </w:r>
-    </w:p>
-    <w:p>
-      <w:pPr>
-        <w:rPr>
-          <w:b w:val="1"/>
-          <w:sz w:val="24"/>
-          <w:szCs w:val="24"/>
-          <w:u w:val="single"/>
-        </w:rPr>
-      </w:pPr>
-      <w:r>
-        <w:rPr>
-          <w:b w:val="1"/>
-          <w:sz w:val="24"/>
-          <w:szCs w:val="24"/>
-          <w:u w:val="single"/>
-          <w:rtl w:val="0"/>
-        </w:rPr>
-        <w:t xml:space="preserve">10. User Interface Design and Implementation</w:t>
-      </w:r>
-    </w:p>
-    <w:p>
-      <w:pPr>
-        <w:rPr>
-          <w:b w:val="1"/>
-          <w:sz w:val="24"/>
-          <w:szCs w:val="24"/>
-          <w:u w:val="single"/>
-        </w:rPr>
-      </w:pPr>
-      <w:r>
-        <w:rPr>
-          <w:rtl w:val="0"/>
-        </w:rPr>
-      </w:r>
-    </w:p>
-    <w:p>
-      <w:pPr>
-        <w:rPr>
-          <w:sz w:val="24"/>
-          <w:szCs w:val="24"/>
-        </w:rPr>
-      </w:pPr>
-      <w:r>
-        <w:rPr>
-          <w:sz w:val="24"/>
-          <w:szCs w:val="24"/>
-          <w:rtl w:val="0"/>
-        </w:rPr>
-        <w:t xml:space="preserve">10.1. User Interface Design</w:t>
-      </w:r>
-    </w:p>
-    <w:p>
-      <w:pPr>
-        <w:rPr>
-          <w:sz w:val="24"/>
-          <w:szCs w:val="24"/>
-        </w:rPr>
-      </w:pPr>
-      <w:r>
-        <w:rPr>
-          <w:sz w:val="24"/>
-          <w:szCs w:val="24"/>
-          <w:rtl w:val="0"/>
-        </w:rPr>
-        <w:tab/>
-        <w:t xml:space="preserve">Before every development task, we have multiple tasks for design. We first start with a user story to describe what we want a particular feature to do. This is broken up by the user and events involved. Then, we design a mockup based on the user story. This mockup isn’t an exact representation of what the app will look like but it provides the developer a visual aid to work off of.</w:t>
-      </w:r>
+          <w:sz w:val="24"/>
+          <w:szCs w:val="24"/>
+          <w:rtl w:val="0"/>
+        </w:rPr>
+        <w:t xml:space="preserve">Golf Course Table:</w:t>
+      </w:r>
+    </w:p>
+    <w:p>
+      <w:pPr>
+        <w:ind w:left="0" w:firstLine="0"/>
+        <w:rPr>
+          <w:sz w:val="24"/>
+          <w:szCs w:val="24"/>
+        </w:rPr>
+      </w:pPr>
       <w:r>
         <w:rPr>
           <w:sz w:val="24"/>
           <w:szCs w:val="24"/>
         </w:rPr>
         <w:drawing>
-          <wp:inline distB="114300" distT="114300" distL="114300" distR="114300">
-            <wp:extent cx="5943600" cy="4381500"/>
+          <wp:inline distB="19050" distT="19050" distL="19050" distR="19050">
+            <wp:extent cx="1804250" cy="2102675"/>
             <wp:effectExtent b="0" l="0" r="0" t="0"/>
-            <wp:docPr id="1" name="image5.png"/>
+            <wp:docPr id="5" name="image1.png"/>
+            <a:graphic>
+              <a:graphicData uri="http://schemas.openxmlformats.org/drawingml/2006/picture">
+                <pic:pic>
+                  <pic:nvPicPr>
+                    <pic:cNvPr id="0" name="image1.png"/>
+                    <pic:cNvPicPr preferRelativeResize="0"/>
+                  </pic:nvPicPr>
+                  <pic:blipFill>
+                    <a:blip r:embed="rId12"/>
+                    <a:srcRect b="0" l="0" r="0" t="0"/>
+                    <a:stretch>
+                      <a:fillRect/>
+                    </a:stretch>
+                  </pic:blipFill>
+                  <pic:spPr>
+                    <a:xfrm>
+                      <a:off x="0" y="0"/>
+                      <a:ext cx="1804250" cy="2102675"/>
+                    </a:xfrm>
+                    <a:prstGeom prst="rect"/>
+                    <a:ln/>
+                  </pic:spPr>
+                </pic:pic>
+              </a:graphicData>
+            </a:graphic>
+          </wp:inline>
+        </w:drawing>
+      </w:r>
+      <w:r>
+        <w:rPr>
+          <w:rtl w:val="0"/>
+        </w:rPr>
+      </w:r>
+    </w:p>
+    <w:p>
+      <w:pPr>
+        <w:ind w:left="0" w:firstLine="0"/>
+        <w:rPr>
+          <w:sz w:val="24"/>
+          <w:szCs w:val="24"/>
+        </w:rPr>
+      </w:pPr>
+      <w:r>
+        <w:rPr>
+          <w:sz w:val="24"/>
+          <w:szCs w:val="24"/>
+          <w:rtl w:val="0"/>
+        </w:rPr>
+        <w:t xml:space="preserve">Game Request Table:</w:t>
+      </w:r>
+    </w:p>
+    <w:p>
+      <w:pPr>
+        <w:ind w:left="0" w:firstLine="0"/>
+        <w:rPr>
+          <w:sz w:val="24"/>
+          <w:szCs w:val="24"/>
+        </w:rPr>
+      </w:pPr>
+      <w:r>
+        <w:rPr>
+          <w:sz w:val="24"/>
+          <w:szCs w:val="24"/>
+        </w:rPr>
+        <w:drawing>
+          <wp:inline distB="19050" distT="19050" distL="19050" distR="19050">
+            <wp:extent cx="2332850" cy="2102675"/>
+            <wp:effectExtent b="0" l="0" r="0" t="0"/>
+            <wp:docPr id="10" name="image10.png"/>
+            <a:graphic>
+              <a:graphicData uri="http://schemas.openxmlformats.org/drawingml/2006/picture">
+                <pic:pic>
+                  <pic:nvPicPr>
+                    <pic:cNvPr id="0" name="image10.png"/>
+                    <pic:cNvPicPr preferRelativeResize="0"/>
+                  </pic:nvPicPr>
+                  <pic:blipFill>
+                    <a:blip r:embed="rId13"/>
+                    <a:srcRect b="0" l="0" r="0" t="0"/>
+                    <a:stretch>
+                      <a:fillRect/>
+                    </a:stretch>
+                  </pic:blipFill>
+                  <pic:spPr>
+                    <a:xfrm>
+                      <a:off x="0" y="0"/>
+                      <a:ext cx="2332850" cy="2102675"/>
+                    </a:xfrm>
+                    <a:prstGeom prst="rect"/>
+                    <a:ln/>
+                  </pic:spPr>
+                </pic:pic>
+              </a:graphicData>
+            </a:graphic>
+          </wp:inline>
+        </w:drawing>
+      </w:r>
+      <w:r>
+        <w:rPr>
+          <w:rtl w:val="0"/>
+        </w:rPr>
+      </w:r>
+    </w:p>
+    <w:p>
+      <w:pPr>
+        <w:ind w:left="0" w:firstLine="0"/>
+        <w:rPr>
+          <w:sz w:val="24"/>
+          <w:szCs w:val="24"/>
+        </w:rPr>
+      </w:pPr>
+      <w:r>
+        <w:rPr>
+          <w:sz w:val="24"/>
+          <w:szCs w:val="24"/>
+          <w:rtl w:val="0"/>
+        </w:rPr>
+        <w:t xml:space="preserve">Game Request Table:</w:t>
+      </w:r>
+    </w:p>
+    <w:p>
+      <w:pPr>
+        <w:ind w:left="0" w:firstLine="0"/>
+        <w:rPr>
+          <w:sz w:val="24"/>
+          <w:szCs w:val="24"/>
+        </w:rPr>
+      </w:pPr>
+      <w:r>
+        <w:rPr>
+          <w:sz w:val="24"/>
+          <w:szCs w:val="24"/>
+        </w:rPr>
+        <w:drawing>
+          <wp:inline distB="19050" distT="19050" distL="19050" distR="19050">
+            <wp:extent cx="2927920" cy="2199400"/>
+            <wp:effectExtent b="0" l="0" r="0" t="0"/>
+            <wp:docPr id="6" name="image5.png"/>
             <a:graphic>
               <a:graphicData uri="http://schemas.openxmlformats.org/drawingml/2006/picture">
                 <pic:pic>
@@ -8843,7 +9346,166 @@
                     <pic:cNvPicPr preferRelativeResize="0"/>
                   </pic:nvPicPr>
                   <pic:blipFill>
-                    <a:blip r:embed="rId12"/>
+                    <a:blip r:embed="rId14"/>
+                    <a:srcRect b="0" l="0" r="0" t="0"/>
+                    <a:stretch>
+                      <a:fillRect/>
+                    </a:stretch>
+                  </pic:blipFill>
+                  <pic:spPr>
+                    <a:xfrm>
+                      <a:off x="0" y="0"/>
+                      <a:ext cx="2927920" cy="2199400"/>
+                    </a:xfrm>
+                    <a:prstGeom prst="rect"/>
+                    <a:ln/>
+                  </pic:spPr>
+                </pic:pic>
+              </a:graphicData>
+            </a:graphic>
+          </wp:inline>
+        </w:drawing>
+      </w:r>
+      <w:r>
+        <w:rPr>
+          <w:rtl w:val="0"/>
+        </w:rPr>
+      </w:r>
+    </w:p>
+    <w:p>
+      <w:pPr>
+        <w:ind w:left="0" w:firstLine="0"/>
+        <w:rPr>
+          <w:sz w:val="24"/>
+          <w:szCs w:val="24"/>
+        </w:rPr>
+      </w:pPr>
+      <w:r>
+        <w:rPr>
+          <w:sz w:val="24"/>
+          <w:szCs w:val="24"/>
+          <w:rtl w:val="0"/>
+        </w:rPr>
+        <w:tab/>
+        <w:t xml:space="preserve">On the Admin Website arrays are utilized when a polygon is drawn. Each point is pushed to the aray and after the “polygoncomplete” listener is triggered the array is finalized. Once the user clicks save this array is pushed to Firebase where it resides in the given hole’s JSON structured tree. All of the entered data is pushed to Firebase as children of nodes. Nodes are created to structure the tree. When data needs to be imported then there is a transaction against the JSON structure of Firebase where the nodes need to be transversed to read the desired data.</w:t>
+      </w:r>
+    </w:p>
+    <w:p>
+      <w:pPr>
+        <w:ind w:left="0" w:firstLine="0"/>
+        <w:rPr>
+          <w:sz w:val="24"/>
+          <w:szCs w:val="24"/>
+        </w:rPr>
+      </w:pPr>
+      <w:r>
+        <w:rPr>
+          <w:rtl w:val="0"/>
+        </w:rPr>
+      </w:r>
+    </w:p>
+    <w:p>
+      <w:pPr>
+        <w:rPr>
+          <w:b w:val="1"/>
+          <w:sz w:val="24"/>
+          <w:szCs w:val="24"/>
+          <w:u w:val="single"/>
+        </w:rPr>
+      </w:pPr>
+      <w:r>
+        <w:rPr>
+          <w:b w:val="1"/>
+          <w:sz w:val="24"/>
+          <w:szCs w:val="24"/>
+          <w:u w:val="single"/>
+          <w:rtl w:val="0"/>
+        </w:rPr>
+        <w:t xml:space="preserve">10. User Interface Design and Implementation</w:t>
+      </w:r>
+    </w:p>
+    <w:p>
+      <w:pPr>
+        <w:rPr>
+          <w:b w:val="1"/>
+          <w:sz w:val="24"/>
+          <w:szCs w:val="24"/>
+          <w:u w:val="single"/>
+        </w:rPr>
+      </w:pPr>
+      <w:r>
+        <w:rPr>
+          <w:rtl w:val="0"/>
+        </w:rPr>
+      </w:r>
+    </w:p>
+    <w:p>
+      <w:pPr>
+        <w:rPr>
+          <w:sz w:val="24"/>
+          <w:szCs w:val="24"/>
+        </w:rPr>
+      </w:pPr>
+      <w:r>
+        <w:rPr>
+          <w:sz w:val="24"/>
+          <w:szCs w:val="24"/>
+          <w:rtl w:val="0"/>
+        </w:rPr>
+        <w:t xml:space="preserve">10.1. User Interface Design</w:t>
+      </w:r>
+    </w:p>
+    <w:p>
+      <w:pPr>
+        <w:rPr>
+          <w:sz w:val="24"/>
+          <w:szCs w:val="24"/>
+        </w:rPr>
+      </w:pPr>
+      <w:r>
+        <w:rPr>
+          <w:sz w:val="24"/>
+          <w:szCs w:val="24"/>
+          <w:rtl w:val="0"/>
+        </w:rPr>
+        <w:tab/>
+        <w:t xml:space="preserve">Before every development task, we have multiple tasks for design. We first start with a user story to describe what we want a particular feature to do. This is broken up by the user and events involved. Then, we design a mockup based on the user story. This mockup isn’t an exact representation of what the app will look like but it provides the developer a visual aid to work off of.</w:t>
+      </w:r>
+    </w:p>
+    <w:p>
+      <w:pPr>
+        <w:rPr>
+          <w:sz w:val="24"/>
+          <w:szCs w:val="24"/>
+        </w:rPr>
+      </w:pPr>
+      <w:r>
+        <w:rPr>
+          <w:sz w:val="24"/>
+          <w:szCs w:val="24"/>
+          <w:rtl w:val="0"/>
+        </w:rPr>
+        <w:t xml:space="preserve">Mobile Login (with error messages)</w:t>
+      </w:r>
+      <w:r>
+        <w:rPr>
+          <w:sz w:val="24"/>
+          <w:szCs w:val="24"/>
+        </w:rPr>
+        <w:drawing>
+          <wp:inline distB="114300" distT="114300" distL="114300" distR="114300">
+            <wp:extent cx="5943600" cy="4381500"/>
+            <wp:effectExtent b="0" l="0" r="0" t="0"/>
+            <wp:docPr id="1" name="image9.png"/>
+            <a:graphic>
+              <a:graphicData uri="http://schemas.openxmlformats.org/drawingml/2006/picture">
+                <pic:pic>
+                  <pic:nvPicPr>
+                    <pic:cNvPr id="0" name="image9.png"/>
+                    <pic:cNvPicPr preferRelativeResize="0"/>
+                  </pic:nvPicPr>
+                  <pic:blipFill>
+                    <a:blip r:embed="rId15"/>
                     <a:srcRect b="0" l="0" r="0" t="0"/>
                     <a:stretch>
                       <a:fillRect/>
@@ -8878,6 +9540,73 @@
       </w:pPr>
       <w:r>
         <w:rPr>
+          <w:sz w:val="24"/>
+          <w:szCs w:val="24"/>
+          <w:rtl w:val="0"/>
+        </w:rPr>
+        <w:t xml:space="preserve">Player Request Assistance (with example notification):</w:t>
+      </w:r>
+    </w:p>
+    <w:p>
+      <w:pPr>
+        <w:rPr>
+          <w:sz w:val="24"/>
+          <w:szCs w:val="24"/>
+        </w:rPr>
+      </w:pPr>
+      <w:r>
+        <w:rPr>
+          <w:sz w:val="24"/>
+          <w:szCs w:val="24"/>
+        </w:rPr>
+        <w:drawing>
+          <wp:inline distB="114300" distT="114300" distL="114300" distR="114300">
+            <wp:extent cx="5943600" cy="7467600"/>
+            <wp:effectExtent b="0" l="0" r="0" t="0"/>
+            <wp:docPr id="7" name="image8.png"/>
+            <a:graphic>
+              <a:graphicData uri="http://schemas.openxmlformats.org/drawingml/2006/picture">
+                <pic:pic>
+                  <pic:nvPicPr>
+                    <pic:cNvPr id="0" name="image8.png"/>
+                    <pic:cNvPicPr preferRelativeResize="0"/>
+                  </pic:nvPicPr>
+                  <pic:blipFill>
+                    <a:blip r:embed="rId16"/>
+                    <a:srcRect b="0" l="0" r="0" t="0"/>
+                    <a:stretch>
+                      <a:fillRect/>
+                    </a:stretch>
+                  </pic:blipFill>
+                  <pic:spPr>
+                    <a:xfrm>
+                      <a:off x="0" y="0"/>
+                      <a:ext cx="5943600" cy="7467600"/>
+                    </a:xfrm>
+                    <a:prstGeom prst="rect"/>
+                    <a:ln/>
+                  </pic:spPr>
+                </pic:pic>
+              </a:graphicData>
+            </a:graphic>
+          </wp:inline>
+        </w:drawing>
+      </w:r>
+      <w:r>
+        <w:rPr>
+          <w:rtl w:val="0"/>
+        </w:rPr>
+      </w:r>
+    </w:p>
+    <w:p>
+      <w:pPr>
+        <w:rPr>
+          <w:sz w:val="24"/>
+          <w:szCs w:val="24"/>
+        </w:rPr>
+      </w:pPr>
+      <w:r>
+        <w:rPr>
           <w:rtl w:val="0"/>
         </w:rPr>
       </w:r>
@@ -8896,6 +9625,53 @@
           <w:rtl w:val="0"/>
         </w:rPr>
         <w:t xml:space="preserve">10.2. User Interface Implementation</w:t>
+      </w:r>
+    </w:p>
+    <w:p>
+      <w:pPr>
+        <w:ind w:firstLine="720"/>
+        <w:rPr>
+          <w:sz w:val="24"/>
+          <w:szCs w:val="24"/>
+        </w:rPr>
+      </w:pPr>
+      <w:r>
+        <w:rPr>
+          <w:sz w:val="24"/>
+          <w:szCs w:val="24"/>
+          <w:rtl w:val="0"/>
+        </w:rPr>
+        <w:t xml:space="preserve">For implementing the user interface for all of our app and website pages we had to take many scenarios and requirements into consideration. For the mockups, we only needed to make a vague outline of the interface. But when implementing, there are more things to consider, such as visual styles, support for standard user input, as well as testing for the best positioning and functionality. Through research, what we've learned along the way in school, and our instructor's input, we found that a simple and reduced UI worked best. A decluttered and fluid design is modern and works the best for our project. As always during user design implementation optimizing is key. So for implementing, we often had to return to older areas and rework them to this new vision. We want the player to be able to use the app quickly, without thinking much or get distracted, and enjoy a sense of consistency.  </w:t>
+      </w:r>
+    </w:p>
+    <w:p>
+      <w:pPr>
+        <w:ind w:firstLine="720"/>
+        <w:rPr>
+          <w:sz w:val="24"/>
+          <w:szCs w:val="24"/>
+        </w:rPr>
+      </w:pPr>
+      <w:r>
+        <w:rPr>
+          <w:sz w:val="24"/>
+          <w:szCs w:val="24"/>
+          <w:rtl w:val="0"/>
+        </w:rPr>
+        <w:t xml:space="preserve">In order to get the user through each step quickly and efficiently, we had to test multiple layouts of our player dashboard. We also had to have multiple iterations of language used to shorten the learning curve, and to expand our reach to a larger audience. We were especially critiqued on a distracting layout, so we made sure to start focusing on usability. Instead of going through multiple registration processes for an admin account and golf course, we streamlined it to just one. We also modified the admin dashboard to rely less on accordion menus. Consistency is also important in any app design, as a user on the app you want to see consistent language and locations of entities. We struggled with this during our developmental phases as multiple people were working on implementation, however, time was spent on ensuring this consistency. For example, if we have a submit button, the word used on the button should be "Submit" throughout the entire app or web app. It should not say "OK", "Enter", etc., anywhere. The submit button should also be in the same or similar intuitive location everywhere it appears.</w:t>
+      </w:r>
+    </w:p>
+    <w:p>
+      <w:pPr>
+        <w:rPr>
+          <w:sz w:val="24"/>
+          <w:szCs w:val="24"/>
+        </w:rPr>
+      </w:pPr>
+      <w:r>
+        <w:rPr>
+          <w:rtl w:val="0"/>
+        </w:rPr>
       </w:r>
     </w:p>
     <w:p>
@@ -8966,7 +9742,7 @@
       <w:pPr>
         <w:numPr>
           <w:ilvl w:val="0"/>
-          <w:numId w:val="6"/>
+          <w:numId w:val="8"/>
         </w:numPr>
         <w:ind w:left="1440" w:hanging="360"/>
         <w:rPr>
@@ -8988,7 +9764,7 @@
       <w:pPr>
         <w:numPr>
           <w:ilvl w:val="0"/>
-          <w:numId w:val="6"/>
+          <w:numId w:val="8"/>
         </w:numPr>
         <w:ind w:left="1440" w:hanging="360"/>
         <w:rPr>
@@ -9010,7 +9786,7 @@
       <w:pPr>
         <w:numPr>
           <w:ilvl w:val="0"/>
-          <w:numId w:val="6"/>
+          <w:numId w:val="8"/>
         </w:numPr>
         <w:ind w:left="1440" w:hanging="360"/>
         <w:rPr>
@@ -9032,7 +9808,7 @@
       <w:pPr>
         <w:numPr>
           <w:ilvl w:val="0"/>
-          <w:numId w:val="6"/>
+          <w:numId w:val="8"/>
         </w:numPr>
         <w:ind w:left="1440" w:hanging="360"/>
         <w:rPr>
@@ -9054,7 +9830,7 @@
       <w:pPr>
         <w:numPr>
           <w:ilvl w:val="0"/>
-          <w:numId w:val="6"/>
+          <w:numId w:val="8"/>
         </w:numPr>
         <w:ind w:left="1440" w:hanging="360"/>
         <w:rPr>
@@ -9137,6 +9913,54 @@
     <w:p>
       <w:pPr>
         <w:rPr>
+          <w:sz w:val="24"/>
+          <w:szCs w:val="24"/>
+        </w:rPr>
+      </w:pPr>
+      <w:r>
+        <w:rPr>
+          <w:sz w:val="24"/>
+          <w:szCs w:val="24"/>
+          <w:rtl w:val="0"/>
+        </w:rPr>
+        <w:tab/>
+        <w:t xml:space="preserve">Each sprint the test report is updated. The resulting reports are attached below.</w:t>
+      </w:r>
+    </w:p>
+    <w:p>
+      <w:pPr>
+        <w:rPr>
+          <w:sz w:val="24"/>
+          <w:szCs w:val="24"/>
+          <w:highlight w:val="yellow"/>
+        </w:rPr>
+      </w:pPr>
+      <w:r>
+        <w:rPr>
+          <w:sz w:val="24"/>
+          <w:szCs w:val="24"/>
+          <w:highlight w:val="yellow"/>
+          <w:rtl w:val="0"/>
+        </w:rPr>
+        <w:t xml:space="preserve">(Attach QA files at the end of sprint 6)</w:t>
+      </w:r>
+    </w:p>
+    <w:p>
+      <w:pPr>
+        <w:rPr>
+          <w:sz w:val="24"/>
+          <w:szCs w:val="24"/>
+        </w:rPr>
+      </w:pPr>
+      <w:r>
+        <w:rPr>
+          <w:rtl w:val="0"/>
+        </w:rPr>
+      </w:r>
+    </w:p>
+    <w:p>
+      <w:pPr>
+        <w:rPr>
           <w:b w:val="1"/>
           <w:sz w:val="24"/>
           <w:szCs w:val="24"/>
@@ -9182,23 +10006,36 @@
           <w:szCs w:val="24"/>
           <w:rtl w:val="0"/>
         </w:rPr>
-        <w:t xml:space="preserve">12.1. 11.1 Project Plan</w:t>
-      </w:r>
-    </w:p>
-    <w:p>
-      <w:pPr>
-        <w:rPr>
-          <w:sz w:val="24"/>
-          <w:szCs w:val="24"/>
-        </w:rPr>
-      </w:pPr>
-      <w:r>
-        <w:rPr>
-          <w:sz w:val="24"/>
-          <w:szCs w:val="24"/>
-          <w:rtl w:val="0"/>
-        </w:rPr>
-        <w:t xml:space="preserve">12.2. 11.2 Risk management</w:t>
+        <w:t xml:space="preserve">12.1. Project Plan</w:t>
+      </w:r>
+    </w:p>
+    <w:p>
+      <w:pPr>
+        <w:rPr>
+          <w:sz w:val="24"/>
+          <w:szCs w:val="24"/>
+        </w:rPr>
+      </w:pPr>
+      <w:r>
+        <w:rPr>
+          <w:sz w:val="24"/>
+          <w:szCs w:val="24"/>
+          <w:rtl w:val="0"/>
+        </w:rPr>
+        <w:t xml:space="preserve">12.2. Risk management</w:t>
+      </w:r>
+    </w:p>
+    <w:p>
+      <w:pPr>
+        <w:rPr>
+          <w:sz w:val="24"/>
+          <w:szCs w:val="24"/>
+        </w:rPr>
+      </w:pPr>
+      <w:r>
+        <w:rPr>
+          <w:rtl w:val="0"/>
+        </w:rPr>
       </w:r>
     </w:p>
     <w:p>
@@ -9221,9 +10058,342 @@
         <w:t xml:space="preserve">13. References</w:t>
       </w:r>
     </w:p>
+    <w:p>
+      <w:pPr>
+        <w:rPr>
+          <w:sz w:val="24"/>
+          <w:szCs w:val="24"/>
+        </w:rPr>
+      </w:pPr>
+      <w:r>
+        <w:rPr>
+          <w:sz w:val="24"/>
+          <w:szCs w:val="24"/>
+          <w:rtl w:val="0"/>
+        </w:rPr>
+        <w:t xml:space="preserve">Firebase Documentation:</w:t>
+      </w:r>
+    </w:p>
+    <w:p>
+      <w:pPr>
+        <w:rPr>
+          <w:sz w:val="24"/>
+          <w:szCs w:val="24"/>
+        </w:rPr>
+      </w:pPr>
+      <w:r>
+        <w:rPr>
+          <w:sz w:val="24"/>
+          <w:szCs w:val="24"/>
+          <w:rtl w:val="0"/>
+        </w:rPr>
+        <w:tab/>
+      </w:r>
+      <w:hyperlink r:id="rId17">
+        <w:r>
+          <w:rPr>
+            <w:color w:val="1155cc"/>
+            <w:sz w:val="24"/>
+            <w:szCs w:val="24"/>
+            <w:u w:val="single"/>
+            <w:rtl w:val="0"/>
+          </w:rPr>
+          <w:t xml:space="preserve">https://firebase.google.com/docs/cli/auth#authexport</w:t>
+        </w:r>
+      </w:hyperlink>
+      <w:r>
+        <w:rPr>
+          <w:rtl w:val="0"/>
+        </w:rPr>
+      </w:r>
+    </w:p>
+    <w:p>
+      <w:pPr>
+        <w:rPr>
+          <w:b w:val="1"/>
+          <w:sz w:val="24"/>
+          <w:szCs w:val="24"/>
+        </w:rPr>
+      </w:pPr>
+      <w:r>
+        <w:rPr>
+          <w:sz w:val="24"/>
+          <w:szCs w:val="24"/>
+          <w:rtl w:val="0"/>
+        </w:rPr>
+        <w:tab/>
+      </w:r>
+      <w:hyperlink r:id="rId18">
+        <w:r>
+          <w:rPr>
+            <w:color w:val="1155cc"/>
+            <w:sz w:val="24"/>
+            <w:szCs w:val="24"/>
+            <w:u w:val="single"/>
+            <w:rtl w:val="0"/>
+          </w:rPr>
+          <w:t xml:space="preserve">https://firebase.google.com/docs/auth/admin/manage-users</w:t>
+        </w:r>
+      </w:hyperlink>
+      <w:r>
+        <w:rPr>
+          <w:rtl w:val="0"/>
+        </w:rPr>
+      </w:r>
+    </w:p>
+    <w:p>
+      <w:pPr>
+        <w:rPr>
+          <w:sz w:val="24"/>
+          <w:szCs w:val="24"/>
+        </w:rPr>
+      </w:pPr>
+      <w:r>
+        <w:rPr>
+          <w:b w:val="1"/>
+          <w:sz w:val="24"/>
+          <w:szCs w:val="24"/>
+          <w:rtl w:val="0"/>
+        </w:rPr>
+        <w:tab/>
+      </w:r>
+      <w:hyperlink r:id="rId19">
+        <w:r>
+          <w:rPr>
+            <w:color w:val="1155cc"/>
+            <w:sz w:val="24"/>
+            <w:szCs w:val="24"/>
+            <w:u w:val="single"/>
+            <w:rtl w:val="0"/>
+          </w:rPr>
+          <w:t xml:space="preserve">https://firebase.google.com/docs/database/web/read-and-write</w:t>
+        </w:r>
+      </w:hyperlink>
+      <w:r>
+        <w:rPr>
+          <w:rtl w:val="0"/>
+        </w:rPr>
+      </w:r>
+    </w:p>
+    <w:p>
+      <w:pPr>
+        <w:rPr>
+          <w:sz w:val="24"/>
+          <w:szCs w:val="24"/>
+        </w:rPr>
+      </w:pPr>
+      <w:r>
+        <w:rPr>
+          <w:sz w:val="24"/>
+          <w:szCs w:val="24"/>
+          <w:rtl w:val="0"/>
+        </w:rPr>
+        <w:tab/>
+      </w:r>
+      <w:hyperlink r:id="rId20">
+        <w:r>
+          <w:rPr>
+            <w:color w:val="1155cc"/>
+            <w:sz w:val="24"/>
+            <w:szCs w:val="24"/>
+            <w:u w:val="single"/>
+            <w:rtl w:val="0"/>
+          </w:rPr>
+          <w:t xml:space="preserve">https://firebase.google.com/docs/reference/js/firebase.database.Query</w:t>
+        </w:r>
+      </w:hyperlink>
+      <w:r>
+        <w:rPr>
+          <w:rtl w:val="0"/>
+        </w:rPr>
+      </w:r>
+    </w:p>
+    <w:p>
+      <w:pPr>
+        <w:rPr>
+          <w:sz w:val="24"/>
+          <w:szCs w:val="24"/>
+        </w:rPr>
+      </w:pPr>
+      <w:r>
+        <w:rPr>
+          <w:sz w:val="24"/>
+          <w:szCs w:val="24"/>
+          <w:rtl w:val="0"/>
+        </w:rPr>
+        <w:t xml:space="preserve">Google Maps API Documentation:</w:t>
+      </w:r>
+    </w:p>
+    <w:p>
+      <w:pPr>
+        <w:rPr>
+          <w:sz w:val="24"/>
+          <w:szCs w:val="24"/>
+        </w:rPr>
+      </w:pPr>
+      <w:r>
+        <w:rPr>
+          <w:sz w:val="24"/>
+          <w:szCs w:val="24"/>
+          <w:rtl w:val="0"/>
+        </w:rPr>
+        <w:tab/>
+      </w:r>
+      <w:hyperlink r:id="rId21">
+        <w:r>
+          <w:rPr>
+            <w:color w:val="1155cc"/>
+            <w:sz w:val="24"/>
+            <w:szCs w:val="24"/>
+            <w:u w:val="single"/>
+            <w:rtl w:val="0"/>
+          </w:rPr>
+          <w:t xml:space="preserve">https://developers.google.com/maps/documentation/javascript/drawinglayer</w:t>
+        </w:r>
+      </w:hyperlink>
+      <w:r>
+        <w:rPr>
+          <w:rtl w:val="0"/>
+        </w:rPr>
+      </w:r>
+    </w:p>
+    <w:p>
+      <w:pPr>
+        <w:ind w:firstLine="720"/>
+        <w:rPr>
+          <w:sz w:val="24"/>
+          <w:szCs w:val="24"/>
+        </w:rPr>
+      </w:pPr>
+      <w:hyperlink r:id="rId22">
+        <w:r>
+          <w:rPr>
+            <w:color w:val="1155cc"/>
+            <w:sz w:val="24"/>
+            <w:szCs w:val="24"/>
+            <w:u w:val="single"/>
+            <w:rtl w:val="0"/>
+          </w:rPr>
+          <w:t xml:space="preserve">https://developers.google.com/maps/documentation/javascript/geometry</w:t>
+        </w:r>
+      </w:hyperlink>
+      <w:r>
+        <w:rPr>
+          <w:rtl w:val="0"/>
+        </w:rPr>
+      </w:r>
+    </w:p>
+    <w:p>
+      <w:pPr>
+        <w:ind w:firstLine="720"/>
+        <w:rPr>
+          <w:sz w:val="24"/>
+          <w:szCs w:val="24"/>
+        </w:rPr>
+      </w:pPr>
+      <w:hyperlink r:id="rId23">
+        <w:r>
+          <w:rPr>
+            <w:color w:val="1155cc"/>
+            <w:sz w:val="24"/>
+            <w:szCs w:val="24"/>
+            <w:u w:val="single"/>
+            <w:rtl w:val="0"/>
+          </w:rPr>
+          <w:t xml:space="preserve">https://developers.google.com/maps/documentation/javascript/places</w:t>
+        </w:r>
+      </w:hyperlink>
+      <w:r>
+        <w:rPr>
+          <w:rtl w:val="0"/>
+        </w:rPr>
+      </w:r>
+    </w:p>
+    <w:p>
+      <w:pPr>
+        <w:rPr>
+          <w:sz w:val="24"/>
+          <w:szCs w:val="24"/>
+        </w:rPr>
+      </w:pPr>
+      <w:r>
+        <w:rPr>
+          <w:sz w:val="24"/>
+          <w:szCs w:val="24"/>
+          <w:rtl w:val="0"/>
+        </w:rPr>
+        <w:tab/>
+      </w:r>
+      <w:hyperlink r:id="rId24">
+        <w:r>
+          <w:rPr>
+            <w:color w:val="1155cc"/>
+            <w:sz w:val="24"/>
+            <w:szCs w:val="24"/>
+            <w:u w:val="single"/>
+            <w:rtl w:val="0"/>
+          </w:rPr>
+          <w:t xml:space="preserve">https://developers.google.com/maps/documentation/javascript/controls</w:t>
+        </w:r>
+      </w:hyperlink>
+      <w:r>
+        <w:rPr>
+          <w:rtl w:val="0"/>
+        </w:rPr>
+      </w:r>
+    </w:p>
+    <w:p>
+      <w:pPr>
+        <w:rPr>
+          <w:sz w:val="24"/>
+          <w:szCs w:val="24"/>
+        </w:rPr>
+      </w:pPr>
+      <w:r>
+        <w:rPr>
+          <w:sz w:val="24"/>
+          <w:szCs w:val="24"/>
+          <w:rtl w:val="0"/>
+        </w:rPr>
+        <w:t xml:space="preserve">Demo Golf Course Model:</w:t>
+      </w:r>
+    </w:p>
+    <w:p>
+      <w:pPr>
+        <w:rPr>
+          <w:sz w:val="24"/>
+          <w:szCs w:val="24"/>
+        </w:rPr>
+      </w:pPr>
+      <w:r>
+        <w:rPr>
+          <w:sz w:val="24"/>
+          <w:szCs w:val="24"/>
+          <w:rtl w:val="0"/>
+        </w:rPr>
+        <w:tab/>
+      </w:r>
+      <w:hyperlink r:id="rId25">
+        <w:r>
+          <w:rPr>
+            <w:color w:val="1155cc"/>
+            <w:sz w:val="24"/>
+            <w:szCs w:val="24"/>
+            <w:u w:val="single"/>
+            <w:rtl w:val="0"/>
+          </w:rPr>
+          <w:t xml:space="preserve">https://oakland.edu/golf/courses/katke/</w:t>
+        </w:r>
+      </w:hyperlink>
+      <w:r>
+        <w:rPr>
+          <w:rtl w:val="0"/>
+        </w:rPr>
+      </w:r>
+    </w:p>
     <w:sectPr>
-      <w:headerReference r:id="rId13" w:type="default"/>
-      <w:headerReference r:id="rId14" w:type="first"/>
+      <w:headerReference r:id="rId26" w:type="default"/>
+      <w:headerReference r:id="rId27" w:type="first"/>
       <w:pgSz w:h="15840" w:w="12240"/>
       <w:pgMar w:bottom="1440" w:top="1440" w:left="1440" w:right="1440" w:header="720" w:footer="720"/>
       <w:pgNumType w:start="0"/>
@@ -9252,13 +10422,14 @@
 <w:hdr xmlns:mc="http://schemas.openxmlformats.org/markup-compatibility/2006" xmlns:o="urn:schemas-microsoft-com:office:office" xmlns:r="http://schemas.openxmlformats.org/officeDocument/2006/relationships" xmlns:m="http://schemas.openxmlformats.org/officeDocument/2006/math" xmlns:v="urn:schemas-microsoft-com:vml" xmlns:wp="http://schemas.openxmlformats.org/drawingml/2006/wordprocessingDrawing" xmlns:w10="urn:schemas-microsoft-com:office:word" xmlns:w="http://schemas.openxmlformats.org/wordprocessingml/2006/main" xmlns:wne="http://schemas.microsoft.com/office/word/2006/wordml" xmlns:sl="http://schemas.openxmlformats.org/schemaLibrary/2006/main" xmlns:a="http://schemas.openxmlformats.org/drawingml/2006/main" xmlns:pic="http://schemas.openxmlformats.org/drawingml/2006/picture" xmlns:c="http://schemas.openxmlformats.org/drawingml/2006/chart" xmlns:lc="http://schemas.openxmlformats.org/drawingml/2006/lockedCanvas" xmlns:dgm="http://schemas.openxmlformats.org/drawingml/2006/diagram" xmlns:wps="http://schemas.microsoft.com/office/word/2010/wordprocessingShape" xmlns:wpg="http://schemas.microsoft.com/office/word/2010/wordprocessingGroup" xmlns:w14="http://schemas.microsoft.com/office/word/2010/wordml" xmlns:w15="http://schemas.microsoft.com/office/word/2012/wordml">
   <w:p>
     <w:pPr>
-      <w:jc w:val="right"/>
+      <w:jc w:val="center"/>
       <w:rPr/>
     </w:pPr>
     <w:r>
       <w:rPr>
         <w:rtl w:val="0"/>
       </w:rPr>
+      <w:tab/>
     </w:r>
   </w:p>
 </w:hdr>
@@ -9273,7 +10444,7 @@
       <w:lvlText w:val="●"/>
       <w:lvlJc w:val="left"/>
       <w:pPr>
-        <w:ind w:left="1440" w:hanging="360"/>
+        <w:ind w:left="720" w:hanging="360"/>
       </w:pPr>
       <w:rPr>
         <w:u w:val="none"/>
@@ -9285,7 +10456,7 @@
       <w:lvlText w:val="○"/>
       <w:lvlJc w:val="left"/>
       <w:pPr>
-        <w:ind w:left="2160" w:hanging="360"/>
+        <w:ind w:left="1440" w:hanging="360"/>
       </w:pPr>
       <w:rPr>
         <w:u w:val="none"/>
@@ -9297,7 +10468,7 @@
       <w:lvlText w:val="■"/>
       <w:lvlJc w:val="left"/>
       <w:pPr>
-        <w:ind w:left="2880" w:hanging="360"/>
+        <w:ind w:left="2160" w:hanging="360"/>
       </w:pPr>
       <w:rPr>
         <w:u w:val="none"/>
@@ -9309,7 +10480,7 @@
       <w:lvlText w:val="●"/>
       <w:lvlJc w:val="left"/>
       <w:pPr>
-        <w:ind w:left="3600" w:hanging="360"/>
+        <w:ind w:left="2880" w:hanging="360"/>
       </w:pPr>
       <w:rPr>
         <w:u w:val="none"/>
@@ -9321,7 +10492,7 @@
       <w:lvlText w:val="○"/>
       <w:lvlJc w:val="left"/>
       <w:pPr>
-        <w:ind w:left="4320" w:hanging="360"/>
+        <w:ind w:left="3600" w:hanging="360"/>
       </w:pPr>
       <w:rPr>
         <w:u w:val="none"/>
@@ -9333,7 +10504,7 @@
       <w:lvlText w:val="■"/>
       <w:lvlJc w:val="left"/>
       <w:pPr>
-        <w:ind w:left="5040" w:hanging="360"/>
+        <w:ind w:left="4320" w:hanging="360"/>
       </w:pPr>
       <w:rPr>
         <w:u w:val="none"/>
@@ -9345,7 +10516,7 @@
       <w:lvlText w:val="●"/>
       <w:lvlJc w:val="left"/>
       <w:pPr>
-        <w:ind w:left="5760" w:hanging="360"/>
+        <w:ind w:left="5040" w:hanging="360"/>
       </w:pPr>
       <w:rPr>
         <w:u w:val="none"/>
@@ -9357,7 +10528,7 @@
       <w:lvlText w:val="○"/>
       <w:lvlJc w:val="left"/>
       <w:pPr>
-        <w:ind w:left="6480" w:hanging="360"/>
+        <w:ind w:left="5760" w:hanging="360"/>
       </w:pPr>
       <w:rPr>
         <w:u w:val="none"/>
@@ -9369,7 +10540,7 @@
       <w:lvlText w:val="■"/>
       <w:lvlJc w:val="left"/>
       <w:pPr>
-        <w:ind w:left="7200" w:hanging="360"/>
+        <w:ind w:left="6480" w:hanging="360"/>
       </w:pPr>
       <w:rPr>
         <w:u w:val="none"/>
@@ -9383,7 +10554,7 @@
       <w:lvlText w:val="●"/>
       <w:lvlJc w:val="left"/>
       <w:pPr>
-        <w:ind w:left="720" w:hanging="360"/>
+        <w:ind w:left="1440" w:hanging="360"/>
       </w:pPr>
       <w:rPr>
         <w:u w:val="none"/>
@@ -9395,7 +10566,7 @@
       <w:lvlText w:val="○"/>
       <w:lvlJc w:val="left"/>
       <w:pPr>
-        <w:ind w:left="1440" w:hanging="360"/>
+        <w:ind w:left="2160" w:hanging="360"/>
       </w:pPr>
       <w:rPr>
         <w:u w:val="none"/>
@@ -9407,7 +10578,7 @@
       <w:lvlText w:val="■"/>
       <w:lvlJc w:val="left"/>
       <w:pPr>
-        <w:ind w:left="2160" w:hanging="360"/>
+        <w:ind w:left="2880" w:hanging="360"/>
       </w:pPr>
       <w:rPr>
         <w:u w:val="none"/>
@@ -9419,7 +10590,7 @@
       <w:lvlText w:val="●"/>
       <w:lvlJc w:val="left"/>
       <w:pPr>
-        <w:ind w:left="2880" w:hanging="360"/>
+        <w:ind w:left="3600" w:hanging="360"/>
       </w:pPr>
       <w:rPr>
         <w:u w:val="none"/>
@@ -9431,7 +10602,7 @@
       <w:lvlText w:val="○"/>
       <w:lvlJc w:val="left"/>
       <w:pPr>
-        <w:ind w:left="3600" w:hanging="360"/>
+        <w:ind w:left="4320" w:hanging="360"/>
       </w:pPr>
       <w:rPr>
         <w:u w:val="none"/>
@@ -9443,7 +10614,7 @@
       <w:lvlText w:val="■"/>
       <w:lvlJc w:val="left"/>
       <w:pPr>
-        <w:ind w:left="4320" w:hanging="360"/>
+        <w:ind w:left="5040" w:hanging="360"/>
       </w:pPr>
       <w:rPr>
         <w:u w:val="none"/>
@@ -9455,7 +10626,7 @@
       <w:lvlText w:val="●"/>
       <w:lvlJc w:val="left"/>
       <w:pPr>
-        <w:ind w:left="5040" w:hanging="360"/>
+        <w:ind w:left="5760" w:hanging="360"/>
       </w:pPr>
       <w:rPr>
         <w:u w:val="none"/>
@@ -9467,7 +10638,7 @@
       <w:lvlText w:val="○"/>
       <w:lvlJc w:val="left"/>
       <w:pPr>
-        <w:ind w:left="5760" w:hanging="360"/>
+        <w:ind w:left="6480" w:hanging="360"/>
       </w:pPr>
       <w:rPr>
         <w:u w:val="none"/>
@@ -9479,7 +10650,7 @@
       <w:lvlText w:val="■"/>
       <w:lvlJc w:val="left"/>
       <w:pPr>
-        <w:ind w:left="6480" w:hanging="360"/>
+        <w:ind w:left="7200" w:hanging="360"/>
       </w:pPr>
       <w:rPr>
         <w:u w:val="none"/>
@@ -9819,11 +10990,11 @@
   <w:abstractNum w:abstractNumId="6">
     <w:lvl w:ilvl="0">
       <w:start w:val="1"/>
-      <w:numFmt w:val="decimal"/>
-      <w:lvlText w:val="%1."/>
+      <w:numFmt w:val="bullet"/>
+      <w:lvlText w:val="●"/>
       <w:lvlJc w:val="left"/>
       <w:pPr>
-        <w:ind w:left="1440" w:hanging="360"/>
+        <w:ind w:left="720" w:hanging="360"/>
       </w:pPr>
       <w:rPr>
         <w:u w:val="none"/>
@@ -9831,11 +11002,11 @@
     </w:lvl>
     <w:lvl w:ilvl="1">
       <w:start w:val="1"/>
-      <w:numFmt w:val="lowerLetter"/>
-      <w:lvlText w:val="%2."/>
+      <w:numFmt w:val="bullet"/>
+      <w:lvlText w:val="○"/>
       <w:lvlJc w:val="left"/>
       <w:pPr>
-        <w:ind w:left="2160" w:hanging="360"/>
+        <w:ind w:left="1440" w:hanging="360"/>
       </w:pPr>
       <w:rPr>
         <w:u w:val="none"/>
@@ -9843,11 +11014,11 @@
     </w:lvl>
     <w:lvl w:ilvl="2">
       <w:start w:val="1"/>
-      <w:numFmt w:val="lowerRoman"/>
-      <w:lvlText w:val="%3."/>
-      <w:lvlJc w:val="right"/>
-      <w:pPr>
-        <w:ind w:left="2880" w:hanging="360"/>
+      <w:numFmt w:val="bullet"/>
+      <w:lvlText w:val="■"/>
+      <w:lvlJc w:val="left"/>
+      <w:pPr>
+        <w:ind w:left="2160" w:hanging="360"/>
       </w:pPr>
       <w:rPr>
         <w:u w:val="none"/>
@@ -9855,11 +11026,11 @@
     </w:lvl>
     <w:lvl w:ilvl="3">
       <w:start w:val="1"/>
-      <w:numFmt w:val="decimal"/>
-      <w:lvlText w:val="%4."/>
+      <w:numFmt w:val="bullet"/>
+      <w:lvlText w:val="●"/>
       <w:lvlJc w:val="left"/>
       <w:pPr>
-        <w:ind w:left="3600" w:hanging="360"/>
+        <w:ind w:left="2880" w:hanging="360"/>
       </w:pPr>
       <w:rPr>
         <w:u w:val="none"/>
@@ -9867,11 +11038,11 @@
     </w:lvl>
     <w:lvl w:ilvl="4">
       <w:start w:val="1"/>
-      <w:numFmt w:val="lowerLetter"/>
-      <w:lvlText w:val="%5."/>
+      <w:numFmt w:val="bullet"/>
+      <w:lvlText w:val="○"/>
       <w:lvlJc w:val="left"/>
       <w:pPr>
-        <w:ind w:left="4320" w:hanging="360"/>
+        <w:ind w:left="3600" w:hanging="360"/>
       </w:pPr>
       <w:rPr>
         <w:u w:val="none"/>
@@ -9879,11 +11050,11 @@
     </w:lvl>
     <w:lvl w:ilvl="5">
       <w:start w:val="1"/>
-      <w:numFmt w:val="lowerRoman"/>
-      <w:lvlText w:val="%6."/>
-      <w:lvlJc w:val="right"/>
-      <w:pPr>
-        <w:ind w:left="5040" w:hanging="360"/>
+      <w:numFmt w:val="bullet"/>
+      <w:lvlText w:val="■"/>
+      <w:lvlJc w:val="left"/>
+      <w:pPr>
+        <w:ind w:left="4320" w:hanging="360"/>
       </w:pPr>
       <w:rPr>
         <w:u w:val="none"/>
@@ -9891,11 +11062,11 @@
     </w:lvl>
     <w:lvl w:ilvl="6">
       <w:start w:val="1"/>
-      <w:numFmt w:val="decimal"/>
-      <w:lvlText w:val="%7."/>
+      <w:numFmt w:val="bullet"/>
+      <w:lvlText w:val="●"/>
       <w:lvlJc w:val="left"/>
       <w:pPr>
-        <w:ind w:left="5760" w:hanging="360"/>
+        <w:ind w:left="5040" w:hanging="360"/>
       </w:pPr>
       <w:rPr>
         <w:u w:val="none"/>
@@ -9903,11 +11074,11 @@
     </w:lvl>
     <w:lvl w:ilvl="7">
       <w:start w:val="1"/>
-      <w:numFmt w:val="lowerLetter"/>
-      <w:lvlText w:val="%8."/>
+      <w:numFmt w:val="bullet"/>
+      <w:lvlText w:val="○"/>
       <w:lvlJc w:val="left"/>
       <w:pPr>
-        <w:ind w:left="6480" w:hanging="360"/>
+        <w:ind w:left="5760" w:hanging="360"/>
       </w:pPr>
       <w:rPr>
         <w:u w:val="none"/>
@@ -9915,11 +11086,11 @@
     </w:lvl>
     <w:lvl w:ilvl="8">
       <w:start w:val="1"/>
-      <w:numFmt w:val="lowerRoman"/>
-      <w:lvlText w:val="%9."/>
-      <w:lvlJc w:val="right"/>
-      <w:pPr>
-        <w:ind w:left="7200" w:hanging="360"/>
+      <w:numFmt w:val="bullet"/>
+      <w:lvlText w:val="■"/>
+      <w:lvlJc w:val="left"/>
+      <w:pPr>
+        <w:ind w:left="6480" w:hanging="360"/>
       </w:pPr>
       <w:rPr>
         <w:u w:val="none"/>
@@ -10037,6 +11208,226 @@
     </w:lvl>
   </w:abstractNum>
   <w:abstractNum w:abstractNumId="8">
+    <w:lvl w:ilvl="0">
+      <w:start w:val="1"/>
+      <w:numFmt w:val="decimal"/>
+      <w:lvlText w:val="%1."/>
+      <w:lvlJc w:val="left"/>
+      <w:pPr>
+        <w:ind w:left="1440" w:hanging="360"/>
+      </w:pPr>
+      <w:rPr>
+        <w:u w:val="none"/>
+      </w:rPr>
+    </w:lvl>
+    <w:lvl w:ilvl="1">
+      <w:start w:val="1"/>
+      <w:numFmt w:val="lowerLetter"/>
+      <w:lvlText w:val="%2."/>
+      <w:lvlJc w:val="left"/>
+      <w:pPr>
+        <w:ind w:left="2160" w:hanging="360"/>
+      </w:pPr>
+      <w:rPr>
+        <w:u w:val="none"/>
+      </w:rPr>
+    </w:lvl>
+    <w:lvl w:ilvl="2">
+      <w:start w:val="1"/>
+      <w:numFmt w:val="lowerRoman"/>
+      <w:lvlText w:val="%3."/>
+      <w:lvlJc w:val="right"/>
+      <w:pPr>
+        <w:ind w:left="2880" w:hanging="360"/>
+      </w:pPr>
+      <w:rPr>
+        <w:u w:val="none"/>
+      </w:rPr>
+    </w:lvl>
+    <w:lvl w:ilvl="3">
+      <w:start w:val="1"/>
+      <w:numFmt w:val="decimal"/>
+      <w:lvlText w:val="%4."/>
+      <w:lvlJc w:val="left"/>
+      <w:pPr>
+        <w:ind w:left="3600" w:hanging="360"/>
+      </w:pPr>
+      <w:rPr>
+        <w:u w:val="none"/>
+      </w:rPr>
+    </w:lvl>
+    <w:lvl w:ilvl="4">
+      <w:start w:val="1"/>
+      <w:numFmt w:val="lowerLetter"/>
+      <w:lvlText w:val="%5."/>
+      <w:lvlJc w:val="left"/>
+      <w:pPr>
+        <w:ind w:left="4320" w:hanging="360"/>
+      </w:pPr>
+      <w:rPr>
+        <w:u w:val="none"/>
+      </w:rPr>
+    </w:lvl>
+    <w:lvl w:ilvl="5">
+      <w:start w:val="1"/>
+      <w:numFmt w:val="lowerRoman"/>
+      <w:lvlText w:val="%6."/>
+      <w:lvlJc w:val="right"/>
+      <w:pPr>
+        <w:ind w:left="5040" w:hanging="360"/>
+      </w:pPr>
+      <w:rPr>
+        <w:u w:val="none"/>
+      </w:rPr>
+    </w:lvl>
+    <w:lvl w:ilvl="6">
+      <w:start w:val="1"/>
+      <w:numFmt w:val="decimal"/>
+      <w:lvlText w:val="%7."/>
+      <w:lvlJc w:val="left"/>
+      <w:pPr>
+        <w:ind w:left="5760" w:hanging="360"/>
+      </w:pPr>
+      <w:rPr>
+        <w:u w:val="none"/>
+      </w:rPr>
+    </w:lvl>
+    <w:lvl w:ilvl="7">
+      <w:start w:val="1"/>
+      <w:numFmt w:val="lowerLetter"/>
+      <w:lvlText w:val="%8."/>
+      <w:lvlJc w:val="left"/>
+      <w:pPr>
+        <w:ind w:left="6480" w:hanging="360"/>
+      </w:pPr>
+      <w:rPr>
+        <w:u w:val="none"/>
+      </w:rPr>
+    </w:lvl>
+    <w:lvl w:ilvl="8">
+      <w:start w:val="1"/>
+      <w:numFmt w:val="lowerRoman"/>
+      <w:lvlText w:val="%9."/>
+      <w:lvlJc w:val="right"/>
+      <w:pPr>
+        <w:ind w:left="7200" w:hanging="360"/>
+      </w:pPr>
+      <w:rPr>
+        <w:u w:val="none"/>
+      </w:rPr>
+    </w:lvl>
+  </w:abstractNum>
+  <w:abstractNum w:abstractNumId="9">
+    <w:lvl w:ilvl="0">
+      <w:start w:val="1"/>
+      <w:numFmt w:val="bullet"/>
+      <w:lvlText w:val="●"/>
+      <w:lvlJc w:val="left"/>
+      <w:pPr>
+        <w:ind w:left="720" w:hanging="360"/>
+      </w:pPr>
+      <w:rPr>
+        <w:u w:val="none"/>
+      </w:rPr>
+    </w:lvl>
+    <w:lvl w:ilvl="1">
+      <w:start w:val="1"/>
+      <w:numFmt w:val="bullet"/>
+      <w:lvlText w:val="○"/>
+      <w:lvlJc w:val="left"/>
+      <w:pPr>
+        <w:ind w:left="1440" w:hanging="360"/>
+      </w:pPr>
+      <w:rPr>
+        <w:u w:val="none"/>
+      </w:rPr>
+    </w:lvl>
+    <w:lvl w:ilvl="2">
+      <w:start w:val="1"/>
+      <w:numFmt w:val="bullet"/>
+      <w:lvlText w:val="■"/>
+      <w:lvlJc w:val="left"/>
+      <w:pPr>
+        <w:ind w:left="2160" w:hanging="360"/>
+      </w:pPr>
+      <w:rPr>
+        <w:u w:val="none"/>
+      </w:rPr>
+    </w:lvl>
+    <w:lvl w:ilvl="3">
+      <w:start w:val="1"/>
+      <w:numFmt w:val="bullet"/>
+      <w:lvlText w:val="●"/>
+      <w:lvlJc w:val="left"/>
+      <w:pPr>
+        <w:ind w:left="2880" w:hanging="360"/>
+      </w:pPr>
+      <w:rPr>
+        <w:u w:val="none"/>
+      </w:rPr>
+    </w:lvl>
+    <w:lvl w:ilvl="4">
+      <w:start w:val="1"/>
+      <w:numFmt w:val="bullet"/>
+      <w:lvlText w:val="○"/>
+      <w:lvlJc w:val="left"/>
+      <w:pPr>
+        <w:ind w:left="3600" w:hanging="360"/>
+      </w:pPr>
+      <w:rPr>
+        <w:u w:val="none"/>
+      </w:rPr>
+    </w:lvl>
+    <w:lvl w:ilvl="5">
+      <w:start w:val="1"/>
+      <w:numFmt w:val="bullet"/>
+      <w:lvlText w:val="■"/>
+      <w:lvlJc w:val="left"/>
+      <w:pPr>
+        <w:ind w:left="4320" w:hanging="360"/>
+      </w:pPr>
+      <w:rPr>
+        <w:u w:val="none"/>
+      </w:rPr>
+    </w:lvl>
+    <w:lvl w:ilvl="6">
+      <w:start w:val="1"/>
+      <w:numFmt w:val="bullet"/>
+      <w:lvlText w:val="●"/>
+      <w:lvlJc w:val="left"/>
+      <w:pPr>
+        <w:ind w:left="5040" w:hanging="360"/>
+      </w:pPr>
+      <w:rPr>
+        <w:u w:val="none"/>
+      </w:rPr>
+    </w:lvl>
+    <w:lvl w:ilvl="7">
+      <w:start w:val="1"/>
+      <w:numFmt w:val="bullet"/>
+      <w:lvlText w:val="○"/>
+      <w:lvlJc w:val="left"/>
+      <w:pPr>
+        <w:ind w:left="5760" w:hanging="360"/>
+      </w:pPr>
+      <w:rPr>
+        <w:u w:val="none"/>
+      </w:rPr>
+    </w:lvl>
+    <w:lvl w:ilvl="8">
+      <w:start w:val="1"/>
+      <w:numFmt w:val="bullet"/>
+      <w:lvlText w:val="■"/>
+      <w:lvlJc w:val="left"/>
+      <w:pPr>
+        <w:ind w:left="6480" w:hanging="360"/>
+      </w:pPr>
+      <w:rPr>
+        <w:u w:val="none"/>
+      </w:rPr>
+    </w:lvl>
+  </w:abstractNum>
+  <w:abstractNum w:abstractNumId="10">
     <w:lvl w:ilvl="0">
       <w:start w:val="1"/>
       <w:numFmt w:val="bullet"/>
@@ -10169,6 +11560,12 @@
   </w:num>
   <w:num w:numId="8">
     <w:abstractNumId w:val="8"/>
+  </w:num>
+  <w:num w:numId="9">
+    <w:abstractNumId w:val="9"/>
+  </w:num>
+  <w:num w:numId="10">
+    <w:abstractNumId w:val="10"/>
   </w:num>
 </w:numbering>
 </file>

</xml_diff>